<commit_message>
Pull birthdate into OR ED form on FE (Recidiviz/recidiviz-dashboards#5260)
This PR finishes up the work to start populating the AOS birthdate on the OR ED forms.

Updates the ZOD schema and form data type to include the birthdate. Also updates snapshot and fixture files. Tested via offline mode and then dev mode (confirmed the populated birthdate for a few clients matched the data in the us_or_earned_discharge_record_materialized table in bq).

GitOrigin-RevId: 1a0dff55150a17d07a9f36be897f73af64863123
</commit_message>
<xml_diff>
--- a/apps/staff/server/assets/workflowsTemplates/US_OR/edis_review_checklist.docx
+++ b/apps/staff/server/assets/workflowsTemplates/US_OR/edis_review_checklist.docx
@@ -15,7 +15,23 @@
           <w:rFonts w:ascii="Garamond" w:hAnsi="Garamond"/>
           <w:b/>
         </w:rPr>
-        <w:t>{countyName}</w:t>
+        <w:t>{</w:t>
+      </w:r>
+      <w:proofErr w:type="spellStart"/>
+      <w:r>
+        <w:rPr>
+          <w:rFonts w:ascii="Garamond" w:hAnsi="Garamond"/>
+          <w:b/>
+        </w:rPr>
+        <w:t>countyName</w:t>
+      </w:r>
+      <w:proofErr w:type="spellEnd"/>
+      <w:r>
+        <w:rPr>
+          <w:rFonts w:ascii="Garamond" w:hAnsi="Garamond"/>
+          <w:b/>
+        </w:rPr>
+        <w:t>}</w:t>
       </w:r>
     </w:p>
     <w:p>
@@ -34,7 +50,25 @@
           <w:b/>
           <w:sz w:val="22"/>
         </w:rPr>
-        <w:t>{countyAddress}</w:t>
+        <w:t>{</w:t>
+      </w:r>
+      <w:proofErr w:type="spellStart"/>
+      <w:r>
+        <w:rPr>
+          <w:rFonts w:ascii="Garamond" w:hAnsi="Garamond"/>
+          <w:b/>
+          <w:sz w:val="22"/>
+        </w:rPr>
+        <w:t>countyAddress</w:t>
+      </w:r>
+      <w:proofErr w:type="spellEnd"/>
+      <w:r>
+        <w:rPr>
+          <w:rFonts w:ascii="Garamond" w:hAnsi="Garamond"/>
+          <w:b/>
+          <w:sz w:val="22"/>
+        </w:rPr>
+        <w:t>}</w:t>
       </w:r>
     </w:p>
     <w:p>
@@ -68,21 +102,47 @@
           <w:b/>
           <w:sz w:val="22"/>
         </w:rPr>
-        <w:t>{countyPhone}</w:t>
+        <w:t>{</w:t>
       </w:r>
+      <w:proofErr w:type="spellStart"/>
+      <w:proofErr w:type="gramStart"/>
       <w:r>
         <w:rPr>
           <w:rFonts w:ascii="Garamond" w:hAnsi="Garamond"/>
           <w:b/>
           <w:sz w:val="22"/>
         </w:rPr>
+        <w:t>countyPhone</w:t>
+      </w:r>
+      <w:proofErr w:type="spellEnd"/>
+      <w:r>
+        <w:rPr>
+          <w:rFonts w:ascii="Garamond" w:hAnsi="Garamond"/>
+          <w:b/>
+          <w:sz w:val="22"/>
+        </w:rPr>
+        <w:t>}</w:t>
+      </w:r>
+      <w:r>
+        <w:rPr>
+          <w:rFonts w:ascii="Garamond" w:hAnsi="Garamond"/>
+          <w:b/>
+          <w:sz w:val="22"/>
+        </w:rPr>
         <w:t xml:space="preserve">  </w:t>
       </w:r>
       <w:r>
         <w:rPr>
           <w:rFonts w:ascii="Garamond" w:hAnsi="Garamond"/>
         </w:rPr>
-        <w:t>• • •</w:t>
+        <w:t>•</w:t>
+      </w:r>
+      <w:proofErr w:type="gramEnd"/>
+      <w:r>
+        <w:rPr>
+          <w:rFonts w:ascii="Garamond" w:hAnsi="Garamond"/>
+        </w:rPr>
+        <w:t xml:space="preserve"> • •</w:t>
       </w:r>
       <w:r>
         <w:rPr>
@@ -113,7 +173,25 @@
           <w:b/>
           <w:sz w:val="22"/>
         </w:rPr>
-        <w:t>{countyFax}</w:t>
+        <w:t>{</w:t>
+      </w:r>
+      <w:proofErr w:type="spellStart"/>
+      <w:r>
+        <w:rPr>
+          <w:rFonts w:ascii="Garamond" w:hAnsi="Garamond"/>
+          <w:b/>
+          <w:sz w:val="22"/>
+        </w:rPr>
+        <w:t>countyFax</w:t>
+      </w:r>
+      <w:proofErr w:type="spellEnd"/>
+      <w:r>
+        <w:rPr>
+          <w:rFonts w:ascii="Garamond" w:hAnsi="Garamond"/>
+          <w:b/>
+          <w:sz w:val="22"/>
+        </w:rPr>
+        <w:t>}</w:t>
       </w:r>
     </w:p>
     <w:p>
@@ -569,7 +647,16 @@
                 <w:noProof/>
                 <w:sz w:val="20"/>
               </w:rPr>
-              <w:t>DOB:</w:t>
+              <w:t>DOB</w:t>
+            </w:r>
+            <w:proofErr w:type="gramStart"/>
+            <w:r>
+              <w:rPr>
+                <w:rFonts w:ascii="Arial" w:hAnsi="Arial" w:cs="Arial"/>
+                <w:noProof/>
+                <w:sz w:val="20"/>
+              </w:rPr>
+              <w:t>:</w:t>
             </w:r>
             <w:r>
               <w:t xml:space="preserve"> </w:t>
@@ -580,7 +667,16 @@
                 <w:noProof/>
                 <w:sz w:val="20"/>
               </w:rPr>
-              <w:t>_____________</w:t>
+              <w:t xml:space="preserve"> {</w:t>
+            </w:r>
+            <w:proofErr w:type="gramEnd"/>
+            <w:r>
+              <w:rPr>
+                <w:rFonts w:ascii="Arial" w:hAnsi="Arial" w:cs="Arial"/>
+                <w:noProof/>
+                <w:sz w:val="20"/>
+              </w:rPr>
+              <w:t>birthdate}</w:t>
             </w:r>
           </w:p>
         </w:tc>

</xml_diff>

<commit_message>
[US_OR][Workflows] Update form template and image (Recidiviz/recidiviz-dashboards#5363)
GitOrigin-RevId: dcac74b1a0e613ceb5480d8ae49b5a8670004eae
</commit_message>
<xml_diff>
--- a/apps/staff/server/assets/workflowsTemplates/US_OR/edis_review_checklist.docx
+++ b/apps/staff/server/assets/workflowsTemplates/US_OR/edis_review_checklist.docx
@@ -4,198 +4,6 @@
   <w:body>
     <w:p>
       <w:pPr>
-        <w:jc w:val="center"/>
-        <w:rPr>
-          <w:rFonts w:ascii="Garamond" w:hAnsi="Garamond"/>
-          <w:b/>
-        </w:rPr>
-      </w:pPr>
-      <w:r>
-        <w:rPr>
-          <w:rFonts w:ascii="Garamond" w:hAnsi="Garamond"/>
-          <w:b/>
-        </w:rPr>
-        <w:t>{</w:t>
-      </w:r>
-      <w:proofErr w:type="spellStart"/>
-      <w:r>
-        <w:rPr>
-          <w:rFonts w:ascii="Garamond" w:hAnsi="Garamond"/>
-          <w:b/>
-        </w:rPr>
-        <w:t>countyName</w:t>
-      </w:r>
-      <w:proofErr w:type="spellEnd"/>
-      <w:r>
-        <w:rPr>
-          <w:rFonts w:ascii="Garamond" w:hAnsi="Garamond"/>
-          <w:b/>
-        </w:rPr>
-        <w:t>}</w:t>
-      </w:r>
-    </w:p>
-    <w:p>
-      <w:pPr>
-        <w:pStyle w:val="Header"/>
-        <w:jc w:val="center"/>
-        <w:rPr>
-          <w:rFonts w:ascii="Garamond" w:hAnsi="Garamond"/>
-          <w:b/>
-          <w:sz w:val="22"/>
-        </w:rPr>
-      </w:pPr>
-      <w:r>
-        <w:rPr>
-          <w:rFonts w:ascii="Garamond" w:hAnsi="Garamond"/>
-          <w:b/>
-          <w:sz w:val="22"/>
-        </w:rPr>
-        <w:t>{</w:t>
-      </w:r>
-      <w:proofErr w:type="spellStart"/>
-      <w:r>
-        <w:rPr>
-          <w:rFonts w:ascii="Garamond" w:hAnsi="Garamond"/>
-          <w:b/>
-          <w:sz w:val="22"/>
-        </w:rPr>
-        <w:t>countyAddress</w:t>
-      </w:r>
-      <w:proofErr w:type="spellEnd"/>
-      <w:r>
-        <w:rPr>
-          <w:rFonts w:ascii="Garamond" w:hAnsi="Garamond"/>
-          <w:b/>
-          <w:sz w:val="22"/>
-        </w:rPr>
-        <w:t>}</w:t>
-      </w:r>
-    </w:p>
-    <w:p>
-      <w:pPr>
-        <w:pStyle w:val="Header"/>
-        <w:jc w:val="center"/>
-        <w:rPr>
-          <w:rFonts w:ascii="Garamond" w:hAnsi="Garamond"/>
-          <w:b/>
-          <w:sz w:val="22"/>
-        </w:rPr>
-      </w:pPr>
-      <w:r>
-        <w:rPr>
-          <w:rFonts w:ascii="Garamond" w:hAnsi="Garamond"/>
-          <w:b/>
-        </w:rPr>
-        <w:t>TELEPHONE</w:t>
-      </w:r>
-      <w:r>
-        <w:rPr>
-          <w:rFonts w:ascii="Garamond" w:hAnsi="Garamond"/>
-          <w:b/>
-          <w:sz w:val="22"/>
-        </w:rPr>
-        <w:t xml:space="preserve"> </w:t>
-      </w:r>
-      <w:r>
-        <w:rPr>
-          <w:rFonts w:ascii="Garamond" w:hAnsi="Garamond"/>
-          <w:b/>
-          <w:sz w:val="22"/>
-        </w:rPr>
-        <w:t>{</w:t>
-      </w:r>
-      <w:proofErr w:type="spellStart"/>
-      <w:proofErr w:type="gramStart"/>
-      <w:r>
-        <w:rPr>
-          <w:rFonts w:ascii="Garamond" w:hAnsi="Garamond"/>
-          <w:b/>
-          <w:sz w:val="22"/>
-        </w:rPr>
-        <w:t>countyPhone</w:t>
-      </w:r>
-      <w:proofErr w:type="spellEnd"/>
-      <w:r>
-        <w:rPr>
-          <w:rFonts w:ascii="Garamond" w:hAnsi="Garamond"/>
-          <w:b/>
-          <w:sz w:val="22"/>
-        </w:rPr>
-        <w:t>}</w:t>
-      </w:r>
-      <w:r>
-        <w:rPr>
-          <w:rFonts w:ascii="Garamond" w:hAnsi="Garamond"/>
-          <w:b/>
-          <w:sz w:val="22"/>
-        </w:rPr>
-        <w:t xml:space="preserve">  </w:t>
-      </w:r>
-      <w:r>
-        <w:rPr>
-          <w:rFonts w:ascii="Garamond" w:hAnsi="Garamond"/>
-        </w:rPr>
-        <w:t>•</w:t>
-      </w:r>
-      <w:proofErr w:type="gramEnd"/>
-      <w:r>
-        <w:rPr>
-          <w:rFonts w:ascii="Garamond" w:hAnsi="Garamond"/>
-        </w:rPr>
-        <w:t xml:space="preserve"> • •</w:t>
-      </w:r>
-      <w:r>
-        <w:rPr>
-          <w:rFonts w:ascii="Garamond" w:hAnsi="Garamond"/>
-          <w:b/>
-          <w:sz w:val="22"/>
-        </w:rPr>
-        <w:t xml:space="preserve">  </w:t>
-      </w:r>
-      <w:r>
-        <w:rPr>
-          <w:rFonts w:ascii="Garamond" w:hAnsi="Garamond"/>
-          <w:b/>
-        </w:rPr>
-        <w:t>FAX</w:t>
-      </w:r>
-      <w:r>
-        <w:rPr>
-          <w:rFonts w:ascii="Garamond" w:hAnsi="Garamond"/>
-          <w:b/>
-          <w:sz w:val="22"/>
-        </w:rPr>
-        <w:t xml:space="preserve"> </w:t>
-      </w:r>
-      <w:r>
-        <w:rPr>
-          <w:rFonts w:ascii="Garamond" w:hAnsi="Garamond"/>
-          <w:b/>
-          <w:sz w:val="22"/>
-        </w:rPr>
-        <w:t>{</w:t>
-      </w:r>
-      <w:proofErr w:type="spellStart"/>
-      <w:r>
-        <w:rPr>
-          <w:rFonts w:ascii="Garamond" w:hAnsi="Garamond"/>
-          <w:b/>
-          <w:sz w:val="22"/>
-        </w:rPr>
-        <w:t>countyFax</w:t>
-      </w:r>
-      <w:proofErr w:type="spellEnd"/>
-      <w:r>
-        <w:rPr>
-          <w:rFonts w:ascii="Garamond" w:hAnsi="Garamond"/>
-          <w:b/>
-          <w:sz w:val="22"/>
-        </w:rPr>
-        <w:t>}</w:t>
-      </w:r>
-    </w:p>
-    <w:p>
-      <w:pPr>
         <w:pStyle w:val="Header"/>
         <w:jc w:val="center"/>
         <w:rPr>
@@ -255,7 +63,16 @@
           <w:noProof/>
           <w:sz w:val="20"/>
         </w:rPr>
-        <w:t>EARNED DISCHARGE REVIEW</w:t>
+        <w:t xml:space="preserve">EARNED DISCHARGE </w:t>
+      </w:r>
+      <w:r>
+        <w:rPr>
+          <w:rFonts w:ascii="Arial" w:hAnsi="Arial" w:cs="Arial"/>
+          <w:b/>
+          <w:noProof/>
+          <w:sz w:val="20"/>
+        </w:rPr>
+        <w:t>CLOSURE</w:t>
       </w:r>
       <w:r>
         <w:rPr>
@@ -888,6 +705,28 @@
               <w:t>County:</w:t>
             </w:r>
           </w:p>
+          <w:p>
+            <w:pPr>
+              <w:tabs>
+                <w:tab w:val="left" w:pos="2520"/>
+                <w:tab w:val="right" w:pos="7200"/>
+                <w:tab w:val="left" w:pos="7380"/>
+              </w:tabs>
+              <w:rPr>
+                <w:rFonts w:ascii="Arial" w:hAnsi="Arial" w:cs="Arial"/>
+                <w:noProof/>
+                <w:sz w:val="20"/>
+              </w:rPr>
+            </w:pPr>
+            <w:r>
+              <w:rPr>
+                <w:rFonts w:ascii="Arial" w:hAnsi="Arial" w:cs="Arial"/>
+                <w:noProof/>
+                <w:sz w:val="20"/>
+              </w:rPr>
+              <w:t>Docket #:</w:t>
+            </w:r>
+          </w:p>
         </w:tc>
         <w:tc>
           <w:tcPr>
@@ -912,23 +751,29 @@
                 <w:noProof/>
                 <w:sz w:val="20"/>
               </w:rPr>
-              <w:t xml:space="preserve">{county}  </w:t>
+              <w:t>{county}</w:t>
             </w:r>
+          </w:p>
+          <w:p>
+            <w:pPr>
+              <w:tabs>
+                <w:tab w:val="left" w:pos="2520"/>
+                <w:tab w:val="right" w:pos="7200"/>
+                <w:tab w:val="left" w:pos="7380"/>
+              </w:tabs>
+              <w:rPr>
+                <w:rFonts w:ascii="Arial" w:hAnsi="Arial" w:cs="Arial"/>
+                <w:noProof/>
+                <w:sz w:val="20"/>
+              </w:rPr>
+            </w:pPr>
             <w:r>
               <w:rPr>
                 <w:rFonts w:ascii="Arial" w:hAnsi="Arial" w:cs="Arial"/>
                 <w:noProof/>
                 <w:sz w:val="20"/>
               </w:rPr>
-              <w:t>Docket #:</w:t>
-            </w:r>
-            <w:r>
-              <w:rPr>
-                <w:rFonts w:ascii="Arial" w:hAnsi="Arial" w:cs="Arial"/>
-                <w:noProof/>
-                <w:sz w:val="20"/>
-              </w:rPr>
-              <w:t xml:space="preserve"> {docket}</w:t>
+              <w:t>{docket}</w:t>
             </w:r>
           </w:p>
         </w:tc>
@@ -1097,15 +942,6 @@
           <w:sz w:val="20"/>
           <w:u w:val="single"/>
         </w:rPr>
-        <w:t xml:space="preserve">ELIGIBILTY AND </w:t>
-      </w:r>
-      <w:r>
-        <w:rPr>
-          <w:rFonts w:ascii="Arial" w:hAnsi="Arial" w:cs="Arial"/>
-          <w:b/>
-          <w:sz w:val="20"/>
-          <w:u w:val="single"/>
-        </w:rPr>
         <w:t>COMPLIANCE</w:t>
       </w:r>
       <w:r>
@@ -1218,241 +1054,20 @@
       <w:tblPr>
         <w:tblStyle w:val="TableGrid"/>
         <w:tblW w:w="10368" w:type="dxa"/>
+        <w:tblBorders>
+          <w:top w:val="none" w:sz="0" w:space="0" w:color="auto"/>
+          <w:left w:val="none" w:sz="0" w:space="0" w:color="auto"/>
+          <w:bottom w:val="none" w:sz="0" w:space="0" w:color="auto"/>
+          <w:right w:val="none" w:sz="0" w:space="0" w:color="auto"/>
+          <w:insideH w:val="none" w:sz="0" w:space="0" w:color="auto"/>
+          <w:insideV w:val="none" w:sz="0" w:space="0" w:color="auto"/>
+        </w:tblBorders>
         <w:tblLook w:val="01E0" w:firstRow="1" w:lastRow="1" w:firstColumn="1" w:lastColumn="1" w:noHBand="0" w:noVBand="0"/>
       </w:tblPr>
       <w:tblGrid>
-        <w:gridCol w:w="828"/>
-        <w:gridCol w:w="720"/>
-        <w:gridCol w:w="8820"/>
+        <w:gridCol w:w="10368"/>
       </w:tblGrid>
       <w:tr>
-        <w:trPr>
-          <w:gridAfter w:val="1"/>
-          <w:wAfter w:w="8820" w:type="dxa"/>
-          <w:trHeight w:val="288"/>
-        </w:trPr>
-        <w:tc>
-          <w:tcPr>
-            <w:tcW w:w="828" w:type="dxa"/>
-            <w:tcBorders>
-              <w:top w:val="nil"/>
-              <w:left w:val="nil"/>
-              <w:bottom w:val="nil"/>
-              <w:right w:val="nil"/>
-            </w:tcBorders>
-          </w:tcPr>
-          <w:p>
-            <w:pPr>
-              <w:tabs>
-                <w:tab w:val="left" w:pos="720"/>
-                <w:tab w:val="left" w:pos="2520"/>
-                <w:tab w:val="right" w:pos="7200"/>
-              </w:tabs>
-              <w:jc w:val="center"/>
-              <w:rPr>
-                <w:rFonts w:ascii="Arial" w:hAnsi="Arial" w:cs="Arial"/>
-                <w:bCs/>
-                <w:sz w:val="20"/>
-                <w:u w:val="single"/>
-              </w:rPr>
-            </w:pPr>
-            <w:r>
-              <w:rPr>
-                <w:rFonts w:ascii="Arial" w:hAnsi="Arial" w:cs="Arial"/>
-                <w:bCs/>
-                <w:sz w:val="20"/>
-                <w:u w:val="single"/>
-              </w:rPr>
-              <w:t>Yes</w:t>
-            </w:r>
-          </w:p>
-        </w:tc>
-        <w:tc>
-          <w:tcPr>
-            <w:tcW w:w="720" w:type="dxa"/>
-            <w:tcBorders>
-              <w:top w:val="nil"/>
-              <w:left w:val="nil"/>
-              <w:bottom w:val="nil"/>
-              <w:right w:val="nil"/>
-            </w:tcBorders>
-          </w:tcPr>
-          <w:p>
-            <w:pPr>
-              <w:tabs>
-                <w:tab w:val="left" w:pos="720"/>
-                <w:tab w:val="left" w:pos="2520"/>
-                <w:tab w:val="right" w:pos="7200"/>
-              </w:tabs>
-              <w:jc w:val="center"/>
-              <w:rPr>
-                <w:rFonts w:ascii="Arial" w:hAnsi="Arial" w:cs="Arial"/>
-                <w:bCs/>
-                <w:sz w:val="20"/>
-                <w:u w:val="single"/>
-              </w:rPr>
-            </w:pPr>
-            <w:r>
-              <w:rPr>
-                <w:rFonts w:ascii="Arial" w:hAnsi="Arial" w:cs="Arial"/>
-                <w:bCs/>
-                <w:sz w:val="20"/>
-                <w:u w:val="single"/>
-              </w:rPr>
-              <w:t>No</w:t>
-            </w:r>
-          </w:p>
-        </w:tc>
-      </w:tr>
-      <w:tr>
-        <w:tblPrEx>
-          <w:tblBorders>
-            <w:top w:val="none" w:sz="0" w:space="0" w:color="auto"/>
-            <w:left w:val="none" w:sz="0" w:space="0" w:color="auto"/>
-            <w:bottom w:val="none" w:sz="0" w:space="0" w:color="auto"/>
-            <w:right w:val="none" w:sz="0" w:space="0" w:color="auto"/>
-            <w:insideH w:val="none" w:sz="0" w:space="0" w:color="auto"/>
-            <w:insideV w:val="none" w:sz="0" w:space="0" w:color="auto"/>
-          </w:tblBorders>
-        </w:tblPrEx>
-        <w:tc>
-          <w:tcPr>
-            <w:tcW w:w="828" w:type="dxa"/>
-          </w:tcPr>
-          <w:p>
-            <w:pPr>
-              <w:tabs>
-                <w:tab w:val="left" w:pos="720"/>
-                <w:tab w:val="left" w:pos="2520"/>
-                <w:tab w:val="right" w:pos="7200"/>
-              </w:tabs>
-              <w:jc w:val="center"/>
-              <w:rPr>
-                <w:rFonts w:ascii="Arial" w:hAnsi="Arial" w:cs="Arial"/>
-                <w:bCs/>
-                <w:sz w:val="20"/>
-              </w:rPr>
-            </w:pPr>
-            <w:r>
-              <w:rPr>
-                <w:rFonts w:ascii="Arial" w:hAnsi="Arial" w:cs="Arial"/>
-                <w:bCs/>
-                <w:sz w:val="20"/>
-              </w:rPr>
-              <w:fldChar w:fldCharType="begin">
-                <w:ffData>
-                  <w:name w:val="Check14"/>
-                  <w:enabled/>
-                  <w:calcOnExit w:val="0"/>
-                  <w:checkBox>
-                    <w:sizeAuto/>
-                    <w:default w:val="0"/>
-                  </w:checkBox>
-                </w:ffData>
-              </w:fldChar>
-            </w:r>
-            <w:r>
-              <w:rPr>
-                <w:rFonts w:ascii="Arial" w:hAnsi="Arial" w:cs="Arial"/>
-                <w:bCs/>
-                <w:sz w:val="20"/>
-              </w:rPr>
-              <w:instrText xml:space="preserve"> FORMCHECKBOX </w:instrText>
-            </w:r>
-            <w:r>
-              <w:rPr>
-                <w:rFonts w:ascii="Arial" w:hAnsi="Arial" w:cs="Arial"/>
-                <w:bCs/>
-                <w:sz w:val="20"/>
-              </w:rPr>
-            </w:r>
-            <w:r>
-              <w:rPr>
-                <w:rFonts w:ascii="Arial" w:hAnsi="Arial" w:cs="Arial"/>
-                <w:bCs/>
-                <w:sz w:val="20"/>
-              </w:rPr>
-              <w:fldChar w:fldCharType="separate"/>
-            </w:r>
-            <w:r>
-              <w:rPr>
-                <w:rFonts w:ascii="Arial" w:hAnsi="Arial" w:cs="Arial"/>
-                <w:bCs/>
-                <w:sz w:val="20"/>
-              </w:rPr>
-              <w:fldChar w:fldCharType="end"/>
-            </w:r>
-          </w:p>
-        </w:tc>
-        <w:tc>
-          <w:tcPr>
-            <w:tcW w:w="720" w:type="dxa"/>
-          </w:tcPr>
-          <w:p>
-            <w:pPr>
-              <w:tabs>
-                <w:tab w:val="left" w:pos="720"/>
-                <w:tab w:val="left" w:pos="2520"/>
-                <w:tab w:val="right" w:pos="7200"/>
-              </w:tabs>
-              <w:jc w:val="center"/>
-              <w:rPr>
-                <w:rFonts w:ascii="Arial" w:hAnsi="Arial" w:cs="Arial"/>
-                <w:bCs/>
-                <w:sz w:val="20"/>
-              </w:rPr>
-            </w:pPr>
-            <w:r>
-              <w:rPr>
-                <w:rFonts w:ascii="Arial" w:hAnsi="Arial" w:cs="Arial"/>
-                <w:bCs/>
-                <w:sz w:val="20"/>
-              </w:rPr>
-              <w:fldChar w:fldCharType="begin">
-                <w:ffData>
-                  <w:name w:val="Check15"/>
-                  <w:enabled/>
-                  <w:calcOnExit w:val="0"/>
-                  <w:checkBox>
-                    <w:sizeAuto/>
-                    <w:default w:val="0"/>
-                  </w:checkBox>
-                </w:ffData>
-              </w:fldChar>
-            </w:r>
-            <w:r>
-              <w:rPr>
-                <w:rFonts w:ascii="Arial" w:hAnsi="Arial" w:cs="Arial"/>
-                <w:bCs/>
-                <w:sz w:val="20"/>
-              </w:rPr>
-              <w:instrText xml:space="preserve"> FORMCHECKBOX </w:instrText>
-            </w:r>
-            <w:r>
-              <w:rPr>
-                <w:rFonts w:ascii="Arial" w:hAnsi="Arial" w:cs="Arial"/>
-                <w:bCs/>
-                <w:sz w:val="20"/>
-              </w:rPr>
-            </w:r>
-            <w:r>
-              <w:rPr>
-                <w:rFonts w:ascii="Arial" w:hAnsi="Arial" w:cs="Arial"/>
-                <w:bCs/>
-                <w:sz w:val="20"/>
-              </w:rPr>
-              <w:fldChar w:fldCharType="separate"/>
-            </w:r>
-            <w:r>
-              <w:rPr>
-                <w:rFonts w:ascii="Arial" w:hAnsi="Arial" w:cs="Arial"/>
-                <w:bCs/>
-                <w:sz w:val="20"/>
-              </w:rPr>
-              <w:fldChar w:fldCharType="end"/>
-            </w:r>
-          </w:p>
-        </w:tc>
         <w:tc>
           <w:tcPr>
             <w:tcW w:w="8820" w:type="dxa"/>
@@ -1462,7 +1077,7 @@
               <w:pStyle w:val="ListParagraph"/>
               <w:numPr>
                 <w:ilvl w:val="0"/>
-                <w:numId w:val="42"/>
+                <w:numId w:val="43"/>
               </w:numPr>
               <w:rPr>
                 <w:rFonts w:ascii="Arial" w:hAnsi="Arial" w:cs="Arial"/>
@@ -1486,61 +1101,7 @@
                 <w:sz w:val="20"/>
                 <w:highlight w:val="yellow"/>
               </w:rPr>
-              <w:t xml:space="preserve"> </w:t>
-            </w:r>
-            <w:r>
-              <w:rPr>
-                <w:rFonts w:ascii="Arial" w:hAnsi="Arial" w:cs="Arial"/>
-                <w:bCs/>
-                <w:sz w:val="20"/>
-                <w:highlight w:val="yellow"/>
-              </w:rPr>
-              <w:t>and/</w:t>
-            </w:r>
-            <w:r>
-              <w:rPr>
-                <w:rFonts w:ascii="Arial" w:hAnsi="Arial" w:cs="Arial"/>
-                <w:bCs/>
-                <w:sz w:val="20"/>
-                <w:highlight w:val="yellow"/>
-              </w:rPr>
-              <w:t xml:space="preserve">or designated </w:t>
-            </w:r>
-            <w:r>
-              <w:rPr>
-                <w:rFonts w:ascii="Arial" w:hAnsi="Arial" w:cs="Arial"/>
-                <w:bCs/>
-                <w:sz w:val="20"/>
-                <w:highlight w:val="yellow"/>
-              </w:rPr>
-              <w:t>drug-related</w:t>
-            </w:r>
-            <w:r>
-              <w:rPr>
-                <w:rFonts w:ascii="Arial" w:hAnsi="Arial" w:cs="Arial"/>
-                <w:bCs/>
-                <w:sz w:val="20"/>
-                <w:highlight w:val="yellow"/>
-              </w:rPr>
-              <w:t xml:space="preserve"> or </w:t>
-            </w:r>
-            <w:r>
-              <w:rPr>
-                <w:rFonts w:ascii="Arial" w:hAnsi="Arial" w:cs="Arial"/>
-                <w:bCs/>
-                <w:sz w:val="20"/>
-                <w:highlight w:val="yellow"/>
-              </w:rPr>
-              <w:t>person</w:t>
-            </w:r>
-            <w:r>
-              <w:rPr>
-                <w:rFonts w:ascii="Arial" w:hAnsi="Arial" w:cs="Arial"/>
-                <w:bCs/>
-                <w:sz w:val="20"/>
-                <w:highlight w:val="yellow"/>
-              </w:rPr>
-              <w:t xml:space="preserve"> misdemeanor</w:t>
+              <w:t xml:space="preserve"> and/or designated drug-related or person misdemeanor</w:t>
             </w:r>
             <w:r>
               <w:rPr>
@@ -1557,168 +1118,12 @@
                 <w:bCs/>
                 <w:sz w:val="20"/>
               </w:rPr>
-              <w:t xml:space="preserve"> sentenced to Probation, Local Control Post-Prison Supervision or Board Post-Prison Supervision</w:t>
-            </w:r>
-            <w:r>
-              <w:rPr>
-                <w:rFonts w:ascii="Arial" w:hAnsi="Arial" w:cs="Arial"/>
-                <w:bCs/>
-                <w:sz w:val="20"/>
-              </w:rPr>
-              <w:t>;</w:t>
+              <w:t xml:space="preserve"> sentenced to Probation, Local Control Post-Prison Supervision or Board Post-Prison Supervision;</w:t>
             </w:r>
           </w:p>
         </w:tc>
       </w:tr>
       <w:tr>
-        <w:tblPrEx>
-          <w:tblBorders>
-            <w:top w:val="none" w:sz="0" w:space="0" w:color="auto"/>
-            <w:left w:val="none" w:sz="0" w:space="0" w:color="auto"/>
-            <w:bottom w:val="none" w:sz="0" w:space="0" w:color="auto"/>
-            <w:right w:val="none" w:sz="0" w:space="0" w:color="auto"/>
-            <w:insideH w:val="none" w:sz="0" w:space="0" w:color="auto"/>
-            <w:insideV w:val="none" w:sz="0" w:space="0" w:color="auto"/>
-          </w:tblBorders>
-        </w:tblPrEx>
-        <w:tc>
-          <w:tcPr>
-            <w:tcW w:w="828" w:type="dxa"/>
-          </w:tcPr>
-          <w:p>
-            <w:pPr>
-              <w:tabs>
-                <w:tab w:val="left" w:pos="720"/>
-                <w:tab w:val="left" w:pos="2520"/>
-                <w:tab w:val="right" w:pos="7200"/>
-              </w:tabs>
-              <w:jc w:val="center"/>
-              <w:rPr>
-                <w:rFonts w:ascii="Arial" w:hAnsi="Arial" w:cs="Arial"/>
-                <w:bCs/>
-                <w:sz w:val="20"/>
-              </w:rPr>
-            </w:pPr>
-            <w:r>
-              <w:rPr>
-                <w:rFonts w:ascii="Arial" w:hAnsi="Arial" w:cs="Arial"/>
-                <w:bCs/>
-                <w:sz w:val="20"/>
-              </w:rPr>
-              <w:fldChar w:fldCharType="begin">
-                <w:ffData>
-                  <w:name w:val="Check4"/>
-                  <w:enabled/>
-                  <w:calcOnExit w:val="0"/>
-                  <w:checkBox>
-                    <w:sizeAuto/>
-                    <w:default w:val="0"/>
-                  </w:checkBox>
-                </w:ffData>
-              </w:fldChar>
-            </w:r>
-            <w:r>
-              <w:rPr>
-                <w:rFonts w:ascii="Arial" w:hAnsi="Arial" w:cs="Arial"/>
-                <w:bCs/>
-                <w:sz w:val="20"/>
-              </w:rPr>
-              <w:instrText xml:space="preserve"> FORMCHECKBOX </w:instrText>
-            </w:r>
-            <w:r>
-              <w:rPr>
-                <w:rFonts w:ascii="Arial" w:hAnsi="Arial" w:cs="Arial"/>
-                <w:bCs/>
-                <w:sz w:val="20"/>
-              </w:rPr>
-            </w:r>
-            <w:r>
-              <w:rPr>
-                <w:rFonts w:ascii="Arial" w:hAnsi="Arial" w:cs="Arial"/>
-                <w:bCs/>
-                <w:sz w:val="20"/>
-              </w:rPr>
-              <w:fldChar w:fldCharType="separate"/>
-            </w:r>
-            <w:r>
-              <w:rPr>
-                <w:rFonts w:ascii="Arial" w:hAnsi="Arial" w:cs="Arial"/>
-                <w:bCs/>
-                <w:sz w:val="20"/>
-              </w:rPr>
-              <w:fldChar w:fldCharType="end"/>
-            </w:r>
-          </w:p>
-        </w:tc>
-        <w:tc>
-          <w:tcPr>
-            <w:tcW w:w="720" w:type="dxa"/>
-          </w:tcPr>
-          <w:p>
-            <w:pPr>
-              <w:tabs>
-                <w:tab w:val="left" w:pos="720"/>
-                <w:tab w:val="left" w:pos="2520"/>
-                <w:tab w:val="right" w:pos="7200"/>
-              </w:tabs>
-              <w:jc w:val="center"/>
-              <w:rPr>
-                <w:rFonts w:ascii="Arial" w:hAnsi="Arial" w:cs="Arial"/>
-                <w:bCs/>
-                <w:sz w:val="20"/>
-              </w:rPr>
-            </w:pPr>
-            <w:r>
-              <w:rPr>
-                <w:rFonts w:ascii="Arial" w:hAnsi="Arial" w:cs="Arial"/>
-                <w:bCs/>
-                <w:sz w:val="20"/>
-              </w:rPr>
-              <w:fldChar w:fldCharType="begin">
-                <w:ffData>
-                  <w:name w:val="Check5"/>
-                  <w:enabled/>
-                  <w:calcOnExit w:val="0"/>
-                  <w:checkBox>
-                    <w:sizeAuto/>
-                    <w:default w:val="0"/>
-                  </w:checkBox>
-                </w:ffData>
-              </w:fldChar>
-            </w:r>
-            <w:r>
-              <w:rPr>
-                <w:rFonts w:ascii="Arial" w:hAnsi="Arial" w:cs="Arial"/>
-                <w:bCs/>
-                <w:sz w:val="20"/>
-              </w:rPr>
-              <w:instrText xml:space="preserve"> FORMCHECKBOX </w:instrText>
-            </w:r>
-            <w:r>
-              <w:rPr>
-                <w:rFonts w:ascii="Arial" w:hAnsi="Arial" w:cs="Arial"/>
-                <w:bCs/>
-                <w:sz w:val="20"/>
-              </w:rPr>
-            </w:r>
-            <w:r>
-              <w:rPr>
-                <w:rFonts w:ascii="Arial" w:hAnsi="Arial" w:cs="Arial"/>
-                <w:bCs/>
-                <w:sz w:val="20"/>
-              </w:rPr>
-              <w:fldChar w:fldCharType="separate"/>
-            </w:r>
-            <w:r>
-              <w:rPr>
-                <w:rFonts w:ascii="Arial" w:hAnsi="Arial" w:cs="Arial"/>
-                <w:bCs/>
-                <w:sz w:val="20"/>
-              </w:rPr>
-              <w:fldChar w:fldCharType="end"/>
-            </w:r>
-          </w:p>
-        </w:tc>
         <w:tc>
           <w:tcPr>
             <w:tcW w:w="8820" w:type="dxa"/>
@@ -1728,7 +1133,7 @@
               <w:pStyle w:val="ListParagraph"/>
               <w:numPr>
                 <w:ilvl w:val="0"/>
-                <w:numId w:val="42"/>
+                <w:numId w:val="43"/>
               </w:numPr>
               <w:tabs>
                 <w:tab w:val="left" w:pos="342"/>
@@ -1747,168 +1152,12 @@
                 <w:bCs/>
                 <w:sz w:val="20"/>
               </w:rPr>
-              <w:t>Served the minimum period of active supervision on the case under consideration (minimum of 6 months or half of the supervision period whichever is greater)</w:t>
-            </w:r>
-            <w:r>
-              <w:rPr>
-                <w:rFonts w:ascii="Arial" w:hAnsi="Arial" w:cs="Arial"/>
-                <w:bCs/>
-                <w:sz w:val="20"/>
-              </w:rPr>
-              <w:t>;</w:t>
+              <w:t>Served the minimum period of active supervision on the case under consideration (minimum of 6 months or half of the supervision period whichever is greater);</w:t>
             </w:r>
           </w:p>
         </w:tc>
       </w:tr>
       <w:tr>
-        <w:tblPrEx>
-          <w:tblBorders>
-            <w:top w:val="none" w:sz="0" w:space="0" w:color="auto"/>
-            <w:left w:val="none" w:sz="0" w:space="0" w:color="auto"/>
-            <w:bottom w:val="none" w:sz="0" w:space="0" w:color="auto"/>
-            <w:right w:val="none" w:sz="0" w:space="0" w:color="auto"/>
-            <w:insideH w:val="none" w:sz="0" w:space="0" w:color="auto"/>
-            <w:insideV w:val="none" w:sz="0" w:space="0" w:color="auto"/>
-          </w:tblBorders>
-        </w:tblPrEx>
-        <w:tc>
-          <w:tcPr>
-            <w:tcW w:w="828" w:type="dxa"/>
-          </w:tcPr>
-          <w:p>
-            <w:pPr>
-              <w:tabs>
-                <w:tab w:val="left" w:pos="720"/>
-                <w:tab w:val="left" w:pos="2520"/>
-                <w:tab w:val="right" w:pos="7200"/>
-              </w:tabs>
-              <w:jc w:val="center"/>
-              <w:rPr>
-                <w:rFonts w:ascii="Arial" w:hAnsi="Arial" w:cs="Arial"/>
-                <w:bCs/>
-                <w:sz w:val="20"/>
-              </w:rPr>
-            </w:pPr>
-            <w:r>
-              <w:rPr>
-                <w:rFonts w:ascii="Arial" w:hAnsi="Arial" w:cs="Arial"/>
-                <w:bCs/>
-                <w:sz w:val="20"/>
-              </w:rPr>
-              <w:fldChar w:fldCharType="begin">
-                <w:ffData>
-                  <w:name w:val="Check4"/>
-                  <w:enabled/>
-                  <w:calcOnExit w:val="0"/>
-                  <w:checkBox>
-                    <w:sizeAuto/>
-                    <w:default w:val="0"/>
-                  </w:checkBox>
-                </w:ffData>
-              </w:fldChar>
-            </w:r>
-            <w:r>
-              <w:rPr>
-                <w:rFonts w:ascii="Arial" w:hAnsi="Arial" w:cs="Arial"/>
-                <w:bCs/>
-                <w:sz w:val="20"/>
-              </w:rPr>
-              <w:instrText xml:space="preserve"> FORMCHECKBOX </w:instrText>
-            </w:r>
-            <w:r>
-              <w:rPr>
-                <w:rFonts w:ascii="Arial" w:hAnsi="Arial" w:cs="Arial"/>
-                <w:bCs/>
-                <w:sz w:val="20"/>
-              </w:rPr>
-            </w:r>
-            <w:r>
-              <w:rPr>
-                <w:rFonts w:ascii="Arial" w:hAnsi="Arial" w:cs="Arial"/>
-                <w:bCs/>
-                <w:sz w:val="20"/>
-              </w:rPr>
-              <w:fldChar w:fldCharType="separate"/>
-            </w:r>
-            <w:r>
-              <w:rPr>
-                <w:rFonts w:ascii="Arial" w:hAnsi="Arial" w:cs="Arial"/>
-                <w:bCs/>
-                <w:sz w:val="20"/>
-              </w:rPr>
-              <w:fldChar w:fldCharType="end"/>
-            </w:r>
-          </w:p>
-        </w:tc>
-        <w:tc>
-          <w:tcPr>
-            <w:tcW w:w="720" w:type="dxa"/>
-          </w:tcPr>
-          <w:p>
-            <w:pPr>
-              <w:tabs>
-                <w:tab w:val="left" w:pos="720"/>
-                <w:tab w:val="left" w:pos="2520"/>
-                <w:tab w:val="right" w:pos="7200"/>
-              </w:tabs>
-              <w:jc w:val="center"/>
-              <w:rPr>
-                <w:rFonts w:ascii="Arial" w:hAnsi="Arial" w:cs="Arial"/>
-                <w:bCs/>
-                <w:sz w:val="20"/>
-              </w:rPr>
-            </w:pPr>
-            <w:r>
-              <w:rPr>
-                <w:rFonts w:ascii="Arial" w:hAnsi="Arial" w:cs="Arial"/>
-                <w:bCs/>
-                <w:sz w:val="20"/>
-              </w:rPr>
-              <w:fldChar w:fldCharType="begin">
-                <w:ffData>
-                  <w:name w:val=""/>
-                  <w:enabled/>
-                  <w:calcOnExit w:val="0"/>
-                  <w:checkBox>
-                    <w:sizeAuto/>
-                    <w:default w:val="0"/>
-                  </w:checkBox>
-                </w:ffData>
-              </w:fldChar>
-            </w:r>
-            <w:r>
-              <w:rPr>
-                <w:rFonts w:ascii="Arial" w:hAnsi="Arial" w:cs="Arial"/>
-                <w:bCs/>
-                <w:sz w:val="20"/>
-              </w:rPr>
-              <w:instrText xml:space="preserve"> FORMCHECKBOX </w:instrText>
-            </w:r>
-            <w:r>
-              <w:rPr>
-                <w:rFonts w:ascii="Arial" w:hAnsi="Arial" w:cs="Arial"/>
-                <w:bCs/>
-                <w:sz w:val="20"/>
-              </w:rPr>
-            </w:r>
-            <w:r>
-              <w:rPr>
-                <w:rFonts w:ascii="Arial" w:hAnsi="Arial" w:cs="Arial"/>
-                <w:bCs/>
-                <w:sz w:val="20"/>
-              </w:rPr>
-              <w:fldChar w:fldCharType="separate"/>
-            </w:r>
-            <w:r>
-              <w:rPr>
-                <w:rFonts w:ascii="Arial" w:hAnsi="Arial" w:cs="Arial"/>
-                <w:bCs/>
-                <w:sz w:val="20"/>
-              </w:rPr>
-              <w:fldChar w:fldCharType="end"/>
-            </w:r>
-          </w:p>
-        </w:tc>
         <w:tc>
           <w:tcPr>
             <w:tcW w:w="8820" w:type="dxa"/>
@@ -1918,7 +1167,7 @@
               <w:pStyle w:val="ListParagraph"/>
               <w:numPr>
                 <w:ilvl w:val="0"/>
-                <w:numId w:val="42"/>
+                <w:numId w:val="43"/>
               </w:numPr>
               <w:tabs>
                 <w:tab w:val="left" w:pos="342"/>
@@ -1942,154 +1191,6 @@
         </w:tc>
       </w:tr>
       <w:tr>
-        <w:tblPrEx>
-          <w:tblBorders>
-            <w:top w:val="none" w:sz="0" w:space="0" w:color="auto"/>
-            <w:left w:val="none" w:sz="0" w:space="0" w:color="auto"/>
-            <w:bottom w:val="none" w:sz="0" w:space="0" w:color="auto"/>
-            <w:right w:val="none" w:sz="0" w:space="0" w:color="auto"/>
-            <w:insideH w:val="none" w:sz="0" w:space="0" w:color="auto"/>
-            <w:insideV w:val="none" w:sz="0" w:space="0" w:color="auto"/>
-          </w:tblBorders>
-        </w:tblPrEx>
-        <w:tc>
-          <w:tcPr>
-            <w:tcW w:w="828" w:type="dxa"/>
-          </w:tcPr>
-          <w:p>
-            <w:pPr>
-              <w:tabs>
-                <w:tab w:val="left" w:pos="720"/>
-                <w:tab w:val="left" w:pos="2520"/>
-                <w:tab w:val="right" w:pos="7200"/>
-              </w:tabs>
-              <w:jc w:val="center"/>
-              <w:rPr>
-                <w:rFonts w:ascii="Arial" w:hAnsi="Arial" w:cs="Arial"/>
-                <w:bCs/>
-                <w:sz w:val="20"/>
-              </w:rPr>
-            </w:pPr>
-            <w:r>
-              <w:rPr>
-                <w:rFonts w:ascii="Arial" w:hAnsi="Arial" w:cs="Arial"/>
-                <w:bCs/>
-                <w:sz w:val="20"/>
-              </w:rPr>
-              <w:fldChar w:fldCharType="begin">
-                <w:ffData>
-                  <w:name w:val="Check4"/>
-                  <w:enabled/>
-                  <w:calcOnExit w:val="0"/>
-                  <w:checkBox>
-                    <w:sizeAuto/>
-                    <w:default w:val="0"/>
-                  </w:checkBox>
-                </w:ffData>
-              </w:fldChar>
-            </w:r>
-            <w:r>
-              <w:rPr>
-                <w:rFonts w:ascii="Arial" w:hAnsi="Arial" w:cs="Arial"/>
-                <w:bCs/>
-                <w:sz w:val="20"/>
-              </w:rPr>
-              <w:instrText xml:space="preserve"> FORMCHECKBOX </w:instrText>
-            </w:r>
-            <w:r>
-              <w:rPr>
-                <w:rFonts w:ascii="Arial" w:hAnsi="Arial" w:cs="Arial"/>
-                <w:bCs/>
-                <w:sz w:val="20"/>
-              </w:rPr>
-            </w:r>
-            <w:r>
-              <w:rPr>
-                <w:rFonts w:ascii="Arial" w:hAnsi="Arial" w:cs="Arial"/>
-                <w:bCs/>
-                <w:sz w:val="20"/>
-              </w:rPr>
-              <w:fldChar w:fldCharType="separate"/>
-            </w:r>
-            <w:r>
-              <w:rPr>
-                <w:rFonts w:ascii="Arial" w:hAnsi="Arial" w:cs="Arial"/>
-                <w:bCs/>
-                <w:sz w:val="20"/>
-              </w:rPr>
-              <w:fldChar w:fldCharType="end"/>
-            </w:r>
-          </w:p>
-        </w:tc>
-        <w:tc>
-          <w:tcPr>
-            <w:tcW w:w="720" w:type="dxa"/>
-          </w:tcPr>
-          <w:p>
-            <w:pPr>
-              <w:tabs>
-                <w:tab w:val="left" w:pos="720"/>
-                <w:tab w:val="left" w:pos="2520"/>
-                <w:tab w:val="right" w:pos="7200"/>
-              </w:tabs>
-              <w:jc w:val="center"/>
-              <w:rPr>
-                <w:rFonts w:ascii="Arial" w:hAnsi="Arial" w:cs="Arial"/>
-                <w:bCs/>
-                <w:sz w:val="20"/>
-              </w:rPr>
-            </w:pPr>
-            <w:r>
-              <w:rPr>
-                <w:rFonts w:ascii="Arial" w:hAnsi="Arial" w:cs="Arial"/>
-                <w:bCs/>
-                <w:sz w:val="20"/>
-              </w:rPr>
-              <w:fldChar w:fldCharType="begin">
-                <w:ffData>
-                  <w:name w:val="Check4"/>
-                  <w:enabled/>
-                  <w:calcOnExit w:val="0"/>
-                  <w:checkBox>
-                    <w:sizeAuto/>
-                    <w:default w:val="0"/>
-                  </w:checkBox>
-                </w:ffData>
-              </w:fldChar>
-            </w:r>
-            <w:r>
-              <w:rPr>
-                <w:rFonts w:ascii="Arial" w:hAnsi="Arial" w:cs="Arial"/>
-                <w:bCs/>
-                <w:sz w:val="20"/>
-              </w:rPr>
-              <w:instrText xml:space="preserve"> FORMCHECKBOX </w:instrText>
-            </w:r>
-            <w:r>
-              <w:rPr>
-                <w:rFonts w:ascii="Arial" w:hAnsi="Arial" w:cs="Arial"/>
-                <w:bCs/>
-                <w:sz w:val="20"/>
-              </w:rPr>
-            </w:r>
-            <w:r>
-              <w:rPr>
-                <w:rFonts w:ascii="Arial" w:hAnsi="Arial" w:cs="Arial"/>
-                <w:bCs/>
-                <w:sz w:val="20"/>
-              </w:rPr>
-              <w:fldChar w:fldCharType="separate"/>
-            </w:r>
-            <w:r>
-              <w:rPr>
-                <w:rFonts w:ascii="Arial" w:hAnsi="Arial" w:cs="Arial"/>
-                <w:bCs/>
-                <w:sz w:val="20"/>
-              </w:rPr>
-              <w:fldChar w:fldCharType="end"/>
-            </w:r>
-          </w:p>
-        </w:tc>
         <w:tc>
           <w:tcPr>
             <w:tcW w:w="8820" w:type="dxa"/>
@@ -2099,7 +1200,7 @@
               <w:pStyle w:val="ListParagraph"/>
               <w:numPr>
                 <w:ilvl w:val="0"/>
-                <w:numId w:val="42"/>
+                <w:numId w:val="43"/>
               </w:numPr>
               <w:tabs>
                 <w:tab w:val="left" w:pos="342"/>
@@ -2131,154 +1232,6 @@
         </w:tc>
       </w:tr>
       <w:tr>
-        <w:tblPrEx>
-          <w:tblBorders>
-            <w:top w:val="none" w:sz="0" w:space="0" w:color="auto"/>
-            <w:left w:val="none" w:sz="0" w:space="0" w:color="auto"/>
-            <w:bottom w:val="none" w:sz="0" w:space="0" w:color="auto"/>
-            <w:right w:val="none" w:sz="0" w:space="0" w:color="auto"/>
-            <w:insideH w:val="none" w:sz="0" w:space="0" w:color="auto"/>
-            <w:insideV w:val="none" w:sz="0" w:space="0" w:color="auto"/>
-          </w:tblBorders>
-        </w:tblPrEx>
-        <w:tc>
-          <w:tcPr>
-            <w:tcW w:w="828" w:type="dxa"/>
-          </w:tcPr>
-          <w:p>
-            <w:pPr>
-              <w:tabs>
-                <w:tab w:val="left" w:pos="720"/>
-                <w:tab w:val="left" w:pos="2520"/>
-                <w:tab w:val="right" w:pos="7200"/>
-              </w:tabs>
-              <w:jc w:val="center"/>
-              <w:rPr>
-                <w:rFonts w:ascii="Arial" w:hAnsi="Arial" w:cs="Arial"/>
-                <w:bCs/>
-                <w:sz w:val="20"/>
-              </w:rPr>
-            </w:pPr>
-            <w:r>
-              <w:rPr>
-                <w:rFonts w:ascii="Arial" w:hAnsi="Arial" w:cs="Arial"/>
-                <w:bCs/>
-                <w:sz w:val="20"/>
-              </w:rPr>
-              <w:fldChar w:fldCharType="begin">
-                <w:ffData>
-                  <w:name w:val="Check4"/>
-                  <w:enabled/>
-                  <w:calcOnExit w:val="0"/>
-                  <w:checkBox>
-                    <w:sizeAuto/>
-                    <w:default w:val="0"/>
-                  </w:checkBox>
-                </w:ffData>
-              </w:fldChar>
-            </w:r>
-            <w:r>
-              <w:rPr>
-                <w:rFonts w:ascii="Arial" w:hAnsi="Arial" w:cs="Arial"/>
-                <w:bCs/>
-                <w:sz w:val="20"/>
-              </w:rPr>
-              <w:instrText xml:space="preserve"> FORMCHECKBOX </w:instrText>
-            </w:r>
-            <w:r>
-              <w:rPr>
-                <w:rFonts w:ascii="Arial" w:hAnsi="Arial" w:cs="Arial"/>
-                <w:bCs/>
-                <w:sz w:val="20"/>
-              </w:rPr>
-            </w:r>
-            <w:r>
-              <w:rPr>
-                <w:rFonts w:ascii="Arial" w:hAnsi="Arial" w:cs="Arial"/>
-                <w:bCs/>
-                <w:sz w:val="20"/>
-              </w:rPr>
-              <w:fldChar w:fldCharType="separate"/>
-            </w:r>
-            <w:r>
-              <w:rPr>
-                <w:rFonts w:ascii="Arial" w:hAnsi="Arial" w:cs="Arial"/>
-                <w:bCs/>
-                <w:sz w:val="20"/>
-              </w:rPr>
-              <w:fldChar w:fldCharType="end"/>
-            </w:r>
-          </w:p>
-        </w:tc>
-        <w:tc>
-          <w:tcPr>
-            <w:tcW w:w="720" w:type="dxa"/>
-          </w:tcPr>
-          <w:p>
-            <w:pPr>
-              <w:tabs>
-                <w:tab w:val="left" w:pos="720"/>
-                <w:tab w:val="left" w:pos="2520"/>
-                <w:tab w:val="right" w:pos="7200"/>
-              </w:tabs>
-              <w:jc w:val="center"/>
-              <w:rPr>
-                <w:rFonts w:ascii="Arial" w:hAnsi="Arial" w:cs="Arial"/>
-                <w:bCs/>
-                <w:sz w:val="20"/>
-              </w:rPr>
-            </w:pPr>
-            <w:r>
-              <w:rPr>
-                <w:rFonts w:ascii="Arial" w:hAnsi="Arial" w:cs="Arial"/>
-                <w:bCs/>
-                <w:sz w:val="20"/>
-              </w:rPr>
-              <w:fldChar w:fldCharType="begin">
-                <w:ffData>
-                  <w:name w:val="Check4"/>
-                  <w:enabled/>
-                  <w:calcOnExit w:val="0"/>
-                  <w:checkBox>
-                    <w:sizeAuto/>
-                    <w:default w:val="0"/>
-                  </w:checkBox>
-                </w:ffData>
-              </w:fldChar>
-            </w:r>
-            <w:r>
-              <w:rPr>
-                <w:rFonts w:ascii="Arial" w:hAnsi="Arial" w:cs="Arial"/>
-                <w:bCs/>
-                <w:sz w:val="20"/>
-              </w:rPr>
-              <w:instrText xml:space="preserve"> FORMCHECKBOX </w:instrText>
-            </w:r>
-            <w:r>
-              <w:rPr>
-                <w:rFonts w:ascii="Arial" w:hAnsi="Arial" w:cs="Arial"/>
-                <w:bCs/>
-                <w:sz w:val="20"/>
-              </w:rPr>
-            </w:r>
-            <w:r>
-              <w:rPr>
-                <w:rFonts w:ascii="Arial" w:hAnsi="Arial" w:cs="Arial"/>
-                <w:bCs/>
-                <w:sz w:val="20"/>
-              </w:rPr>
-              <w:fldChar w:fldCharType="separate"/>
-            </w:r>
-            <w:r>
-              <w:rPr>
-                <w:rFonts w:ascii="Arial" w:hAnsi="Arial" w:cs="Arial"/>
-                <w:bCs/>
-                <w:sz w:val="20"/>
-              </w:rPr>
-              <w:fldChar w:fldCharType="end"/>
-            </w:r>
-          </w:p>
-        </w:tc>
         <w:tc>
           <w:tcPr>
             <w:tcW w:w="8820" w:type="dxa"/>
@@ -2288,7 +1241,7 @@
               <w:pStyle w:val="ListParagraph"/>
               <w:numPr>
                 <w:ilvl w:val="0"/>
-                <w:numId w:val="42"/>
+                <w:numId w:val="43"/>
               </w:numPr>
               <w:tabs>
                 <w:tab w:val="left" w:pos="342"/>
@@ -2320,154 +1273,6 @@
         </w:tc>
       </w:tr>
       <w:tr>
-        <w:tblPrEx>
-          <w:tblBorders>
-            <w:top w:val="none" w:sz="0" w:space="0" w:color="auto"/>
-            <w:left w:val="none" w:sz="0" w:space="0" w:color="auto"/>
-            <w:bottom w:val="none" w:sz="0" w:space="0" w:color="auto"/>
-            <w:right w:val="none" w:sz="0" w:space="0" w:color="auto"/>
-            <w:insideH w:val="none" w:sz="0" w:space="0" w:color="auto"/>
-            <w:insideV w:val="none" w:sz="0" w:space="0" w:color="auto"/>
-          </w:tblBorders>
-        </w:tblPrEx>
-        <w:tc>
-          <w:tcPr>
-            <w:tcW w:w="828" w:type="dxa"/>
-          </w:tcPr>
-          <w:p>
-            <w:pPr>
-              <w:tabs>
-                <w:tab w:val="left" w:pos="720"/>
-                <w:tab w:val="left" w:pos="2520"/>
-                <w:tab w:val="right" w:pos="7200"/>
-              </w:tabs>
-              <w:jc w:val="center"/>
-              <w:rPr>
-                <w:rFonts w:ascii="Arial" w:hAnsi="Arial" w:cs="Arial"/>
-                <w:bCs/>
-                <w:sz w:val="20"/>
-              </w:rPr>
-            </w:pPr>
-            <w:r>
-              <w:rPr>
-                <w:rFonts w:ascii="Arial" w:hAnsi="Arial" w:cs="Arial"/>
-                <w:bCs/>
-                <w:sz w:val="20"/>
-              </w:rPr>
-              <w:fldChar w:fldCharType="begin">
-                <w:ffData>
-                  <w:name w:val="Check4"/>
-                  <w:enabled/>
-                  <w:calcOnExit w:val="0"/>
-                  <w:checkBox>
-                    <w:sizeAuto/>
-                    <w:default w:val="0"/>
-                  </w:checkBox>
-                </w:ffData>
-              </w:fldChar>
-            </w:r>
-            <w:r>
-              <w:rPr>
-                <w:rFonts w:ascii="Arial" w:hAnsi="Arial" w:cs="Arial"/>
-                <w:bCs/>
-                <w:sz w:val="20"/>
-              </w:rPr>
-              <w:instrText xml:space="preserve"> FORMCHECKBOX </w:instrText>
-            </w:r>
-            <w:r>
-              <w:rPr>
-                <w:rFonts w:ascii="Arial" w:hAnsi="Arial" w:cs="Arial"/>
-                <w:bCs/>
-                <w:sz w:val="20"/>
-              </w:rPr>
-            </w:r>
-            <w:r>
-              <w:rPr>
-                <w:rFonts w:ascii="Arial" w:hAnsi="Arial" w:cs="Arial"/>
-                <w:bCs/>
-                <w:sz w:val="20"/>
-              </w:rPr>
-              <w:fldChar w:fldCharType="separate"/>
-            </w:r>
-            <w:r>
-              <w:rPr>
-                <w:rFonts w:ascii="Arial" w:hAnsi="Arial" w:cs="Arial"/>
-                <w:bCs/>
-                <w:sz w:val="20"/>
-              </w:rPr>
-              <w:fldChar w:fldCharType="end"/>
-            </w:r>
-          </w:p>
-        </w:tc>
-        <w:tc>
-          <w:tcPr>
-            <w:tcW w:w="720" w:type="dxa"/>
-          </w:tcPr>
-          <w:p>
-            <w:pPr>
-              <w:tabs>
-                <w:tab w:val="left" w:pos="720"/>
-                <w:tab w:val="left" w:pos="2520"/>
-                <w:tab w:val="right" w:pos="7200"/>
-              </w:tabs>
-              <w:jc w:val="center"/>
-              <w:rPr>
-                <w:rFonts w:ascii="Arial" w:hAnsi="Arial" w:cs="Arial"/>
-                <w:bCs/>
-                <w:sz w:val="20"/>
-              </w:rPr>
-            </w:pPr>
-            <w:r>
-              <w:rPr>
-                <w:rFonts w:ascii="Arial" w:hAnsi="Arial" w:cs="Arial"/>
-                <w:bCs/>
-                <w:sz w:val="20"/>
-              </w:rPr>
-              <w:fldChar w:fldCharType="begin">
-                <w:ffData>
-                  <w:name w:val="Check4"/>
-                  <w:enabled/>
-                  <w:calcOnExit w:val="0"/>
-                  <w:checkBox>
-                    <w:sizeAuto/>
-                    <w:default w:val="0"/>
-                  </w:checkBox>
-                </w:ffData>
-              </w:fldChar>
-            </w:r>
-            <w:r>
-              <w:rPr>
-                <w:rFonts w:ascii="Arial" w:hAnsi="Arial" w:cs="Arial"/>
-                <w:bCs/>
-                <w:sz w:val="20"/>
-              </w:rPr>
-              <w:instrText xml:space="preserve"> FORMCHECKBOX </w:instrText>
-            </w:r>
-            <w:r>
-              <w:rPr>
-                <w:rFonts w:ascii="Arial" w:hAnsi="Arial" w:cs="Arial"/>
-                <w:bCs/>
-                <w:sz w:val="20"/>
-              </w:rPr>
-            </w:r>
-            <w:r>
-              <w:rPr>
-                <w:rFonts w:ascii="Arial" w:hAnsi="Arial" w:cs="Arial"/>
-                <w:bCs/>
-                <w:sz w:val="20"/>
-              </w:rPr>
-              <w:fldChar w:fldCharType="separate"/>
-            </w:r>
-            <w:r>
-              <w:rPr>
-                <w:rFonts w:ascii="Arial" w:hAnsi="Arial" w:cs="Arial"/>
-                <w:bCs/>
-                <w:sz w:val="20"/>
-              </w:rPr>
-              <w:fldChar w:fldCharType="end"/>
-            </w:r>
-          </w:p>
-        </w:tc>
         <w:tc>
           <w:tcPr>
             <w:tcW w:w="8820" w:type="dxa"/>
@@ -2477,7 +1282,7 @@
               <w:pStyle w:val="ListParagraph"/>
               <w:numPr>
                 <w:ilvl w:val="0"/>
-                <w:numId w:val="42"/>
+                <w:numId w:val="43"/>
               </w:numPr>
               <w:tabs>
                 <w:tab w:val="left" w:pos="342"/>
@@ -2503,168 +1308,12 @@
                 <w:bCs/>
                 <w:sz w:val="20"/>
               </w:rPr>
-              <w:t>s actively participating in and in compliance with supervision case plan</w:t>
-            </w:r>
-            <w:r>
-              <w:rPr>
-                <w:rFonts w:ascii="Arial" w:hAnsi="Arial" w:cs="Arial"/>
-                <w:bCs/>
-                <w:sz w:val="20"/>
-              </w:rPr>
-              <w:t>;</w:t>
+              <w:t>s actively participating in and in compliance with supervision case plan;</w:t>
             </w:r>
           </w:p>
         </w:tc>
       </w:tr>
       <w:tr>
-        <w:tblPrEx>
-          <w:tblBorders>
-            <w:top w:val="none" w:sz="0" w:space="0" w:color="auto"/>
-            <w:left w:val="none" w:sz="0" w:space="0" w:color="auto"/>
-            <w:bottom w:val="none" w:sz="0" w:space="0" w:color="auto"/>
-            <w:right w:val="none" w:sz="0" w:space="0" w:color="auto"/>
-            <w:insideH w:val="none" w:sz="0" w:space="0" w:color="auto"/>
-            <w:insideV w:val="none" w:sz="0" w:space="0" w:color="auto"/>
-          </w:tblBorders>
-        </w:tblPrEx>
-        <w:tc>
-          <w:tcPr>
-            <w:tcW w:w="828" w:type="dxa"/>
-          </w:tcPr>
-          <w:p>
-            <w:pPr>
-              <w:tabs>
-                <w:tab w:val="left" w:pos="720"/>
-                <w:tab w:val="left" w:pos="2520"/>
-                <w:tab w:val="right" w:pos="7200"/>
-              </w:tabs>
-              <w:jc w:val="center"/>
-              <w:rPr>
-                <w:rFonts w:ascii="Arial" w:hAnsi="Arial" w:cs="Arial"/>
-                <w:bCs/>
-                <w:sz w:val="20"/>
-              </w:rPr>
-            </w:pPr>
-            <w:r>
-              <w:rPr>
-                <w:rFonts w:ascii="Arial" w:hAnsi="Arial" w:cs="Arial"/>
-                <w:bCs/>
-                <w:sz w:val="20"/>
-              </w:rPr>
-              <w:fldChar w:fldCharType="begin">
-                <w:ffData>
-                  <w:name w:val="Check4"/>
-                  <w:enabled/>
-                  <w:calcOnExit w:val="0"/>
-                  <w:checkBox>
-                    <w:sizeAuto/>
-                    <w:default w:val="0"/>
-                  </w:checkBox>
-                </w:ffData>
-              </w:fldChar>
-            </w:r>
-            <w:r>
-              <w:rPr>
-                <w:rFonts w:ascii="Arial" w:hAnsi="Arial" w:cs="Arial"/>
-                <w:bCs/>
-                <w:sz w:val="20"/>
-              </w:rPr>
-              <w:instrText xml:space="preserve"> FORMCHECKBOX </w:instrText>
-            </w:r>
-            <w:r>
-              <w:rPr>
-                <w:rFonts w:ascii="Arial" w:hAnsi="Arial" w:cs="Arial"/>
-                <w:bCs/>
-                <w:sz w:val="20"/>
-              </w:rPr>
-            </w:r>
-            <w:r>
-              <w:rPr>
-                <w:rFonts w:ascii="Arial" w:hAnsi="Arial" w:cs="Arial"/>
-                <w:bCs/>
-                <w:sz w:val="20"/>
-              </w:rPr>
-              <w:fldChar w:fldCharType="separate"/>
-            </w:r>
-            <w:r>
-              <w:rPr>
-                <w:rFonts w:ascii="Arial" w:hAnsi="Arial" w:cs="Arial"/>
-                <w:bCs/>
-                <w:sz w:val="20"/>
-              </w:rPr>
-              <w:fldChar w:fldCharType="end"/>
-            </w:r>
-          </w:p>
-        </w:tc>
-        <w:tc>
-          <w:tcPr>
-            <w:tcW w:w="720" w:type="dxa"/>
-          </w:tcPr>
-          <w:p>
-            <w:pPr>
-              <w:tabs>
-                <w:tab w:val="left" w:pos="720"/>
-                <w:tab w:val="left" w:pos="2520"/>
-                <w:tab w:val="right" w:pos="7200"/>
-              </w:tabs>
-              <w:jc w:val="center"/>
-              <w:rPr>
-                <w:rFonts w:ascii="Arial" w:hAnsi="Arial" w:cs="Arial"/>
-                <w:bCs/>
-                <w:sz w:val="20"/>
-              </w:rPr>
-            </w:pPr>
-            <w:r>
-              <w:rPr>
-                <w:rFonts w:ascii="Arial" w:hAnsi="Arial" w:cs="Arial"/>
-                <w:bCs/>
-                <w:sz w:val="20"/>
-              </w:rPr>
-              <w:fldChar w:fldCharType="begin">
-                <w:ffData>
-                  <w:name w:val="Check4"/>
-                  <w:enabled/>
-                  <w:calcOnExit w:val="0"/>
-                  <w:checkBox>
-                    <w:sizeAuto/>
-                    <w:default w:val="0"/>
-                  </w:checkBox>
-                </w:ffData>
-              </w:fldChar>
-            </w:r>
-            <w:r>
-              <w:rPr>
-                <w:rFonts w:ascii="Arial" w:hAnsi="Arial" w:cs="Arial"/>
-                <w:bCs/>
-                <w:sz w:val="20"/>
-              </w:rPr>
-              <w:instrText xml:space="preserve"> FORMCHECKBOX </w:instrText>
-            </w:r>
-            <w:r>
-              <w:rPr>
-                <w:rFonts w:ascii="Arial" w:hAnsi="Arial" w:cs="Arial"/>
-                <w:bCs/>
-                <w:sz w:val="20"/>
-              </w:rPr>
-            </w:r>
-            <w:r>
-              <w:rPr>
-                <w:rFonts w:ascii="Arial" w:hAnsi="Arial" w:cs="Arial"/>
-                <w:bCs/>
-                <w:sz w:val="20"/>
-              </w:rPr>
-              <w:fldChar w:fldCharType="separate"/>
-            </w:r>
-            <w:r>
-              <w:rPr>
-                <w:rFonts w:ascii="Arial" w:hAnsi="Arial" w:cs="Arial"/>
-                <w:bCs/>
-                <w:sz w:val="20"/>
-              </w:rPr>
-              <w:fldChar w:fldCharType="end"/>
-            </w:r>
-          </w:p>
-        </w:tc>
         <w:tc>
           <w:tcPr>
             <w:tcW w:w="8820" w:type="dxa"/>
@@ -2674,7 +1323,7 @@
               <w:pStyle w:val="ListParagraph"/>
               <w:numPr>
                 <w:ilvl w:val="0"/>
-                <w:numId w:val="42"/>
+                <w:numId w:val="43"/>
               </w:numPr>
               <w:rPr>
                 <w:rFonts w:ascii="Arial" w:hAnsi="Arial" w:cs="Arial"/>
@@ -2690,16 +1339,6 @@
               </w:rPr>
               <w:t>Has not been convicted of a crime (felony or misdemeanor) that occurred while on supervision for the case(s) under review.</w:t>
             </w:r>
-          </w:p>
-          <w:p>
-            <w:pPr>
-              <w:pStyle w:val="ListParagraph"/>
-              <w:rPr>
-                <w:rFonts w:ascii="Arial" w:hAnsi="Arial" w:cs="Arial"/>
-                <w:bCs/>
-                <w:sz w:val="20"/>
-              </w:rPr>
-            </w:pPr>
           </w:p>
           <w:p>
             <w:pPr>
@@ -2721,113 +1360,6 @@
     </w:tbl>
     <w:p>
       <w:pPr>
-        <w:tabs>
-          <w:tab w:val="left" w:pos="342"/>
-          <w:tab w:val="left" w:pos="2520"/>
-          <w:tab w:val="left" w:pos="5760"/>
-          <w:tab w:val="right" w:pos="7200"/>
-          <w:tab w:val="left" w:pos="7380"/>
-          <w:tab w:val="left" w:pos="8208"/>
-        </w:tabs>
-        <w:rPr>
-          <w:rFonts w:ascii="Arial" w:hAnsi="Arial" w:cs="Arial"/>
-          <w:bCs/>
-          <w:sz w:val="20"/>
-        </w:rPr>
-      </w:pPr>
-      <w:r>
-        <w:rPr>
-          <w:rFonts w:ascii="Arial" w:hAnsi="Arial" w:cs="Arial"/>
-          <w:bCs/>
-          <w:sz w:val="20"/>
-        </w:rPr>
-        <w:t xml:space="preserve">**If you checked </w:t>
-      </w:r>
-      <w:r>
-        <w:rPr>
-          <w:rFonts w:ascii="Arial" w:hAnsi="Arial" w:cs="Arial"/>
-          <w:b/>
-          <w:bCs/>
-          <w:sz w:val="20"/>
-        </w:rPr>
-        <w:t>NO</w:t>
-      </w:r>
-      <w:r>
-        <w:rPr>
-          <w:rFonts w:ascii="Arial" w:hAnsi="Arial" w:cs="Arial"/>
-          <w:bCs/>
-          <w:sz w:val="20"/>
-        </w:rPr>
-        <w:t xml:space="preserve"> to one or more items </w:t>
-      </w:r>
-      <w:r>
-        <w:rPr>
-          <w:rFonts w:ascii="Arial" w:hAnsi="Arial" w:cs="Arial"/>
-          <w:bCs/>
-          <w:sz w:val="20"/>
-        </w:rPr>
-        <w:t xml:space="preserve">in one of the sections </w:t>
-      </w:r>
-      <w:r>
-        <w:rPr>
-          <w:rFonts w:ascii="Arial" w:hAnsi="Arial" w:cs="Arial"/>
-          <w:bCs/>
-          <w:sz w:val="20"/>
-        </w:rPr>
-        <w:t>above, the client is not eligible for earned discharge at this time.</w:t>
-      </w:r>
-      <w:r>
-        <w:rPr>
-          <w:rFonts w:ascii="Arial" w:hAnsi="Arial" w:cs="Arial"/>
-          <w:bCs/>
-          <w:sz w:val="20"/>
-        </w:rPr>
-        <w:t xml:space="preserve">  </w:t>
-      </w:r>
-      <w:r>
-        <w:rPr>
-          <w:rFonts w:ascii="Arial" w:hAnsi="Arial" w:cs="Arial"/>
-          <w:bCs/>
-          <w:sz w:val="20"/>
-        </w:rPr>
-        <w:t xml:space="preserve">This case may be reviewed again for consideration at any point thereafter until the </w:t>
-      </w:r>
-      <w:r>
-        <w:rPr>
-          <w:rFonts w:ascii="Arial" w:hAnsi="Arial" w:cs="Arial"/>
-          <w:bCs/>
-          <w:sz w:val="20"/>
-        </w:rPr>
-        <w:t>client</w:t>
-      </w:r>
-      <w:r>
-        <w:rPr>
-          <w:rFonts w:ascii="Arial" w:hAnsi="Arial" w:cs="Arial"/>
-          <w:bCs/>
-          <w:sz w:val="20"/>
-        </w:rPr>
-        <w:t xml:space="preserve"> is approved for earned discharge or the case under consideration reaches its sentence expiration date.</w:t>
-      </w:r>
-    </w:p>
-    <w:p>
-      <w:pPr>
-        <w:tabs>
-          <w:tab w:val="left" w:pos="342"/>
-          <w:tab w:val="left" w:pos="2520"/>
-          <w:tab w:val="left" w:pos="5760"/>
-          <w:tab w:val="right" w:pos="7200"/>
-          <w:tab w:val="left" w:pos="7380"/>
-          <w:tab w:val="left" w:pos="8208"/>
-        </w:tabs>
-        <w:rPr>
-          <w:rFonts w:ascii="Arial" w:hAnsi="Arial" w:cs="Arial"/>
-          <w:bCs/>
-          <w:sz w:val="20"/>
-        </w:rPr>
-      </w:pPr>
-    </w:p>
-    <w:p>
-      <w:pPr>
         <w:widowControl/>
         <w:tabs>
           <w:tab w:val="left" w:pos="720"/>
@@ -2836,14 +1368,43 @@
           <w:tab w:val="right" w:pos="7200"/>
           <w:tab w:val="left" w:pos="7380"/>
         </w:tabs>
+        <w:spacing w:line="360" w:lineRule="auto"/>
         <w:jc w:val="both"/>
+        <w:rPr>
+          <w:rFonts w:ascii="Arial" w:hAnsi="Arial" w:cs="Arial"/>
+          <w:i/>
+          <w:noProof/>
+          <w:sz w:val="20"/>
+        </w:rPr>
+      </w:pPr>
+      <w:r>
         <w:rPr>
           <w:rFonts w:ascii="Arial" w:hAnsi="Arial" w:cs="Arial"/>
           <w:b/>
           <w:noProof/>
           <w:sz w:val="20"/>
         </w:rPr>
-      </w:pPr>
+        <w:t xml:space="preserve">VICTIM NOTIFICATION DATE: __________________ </w:t>
+      </w:r>
+      <w:r>
+        <w:rPr>
+          <w:rFonts w:ascii="Arial" w:hAnsi="Arial" w:cs="Arial"/>
+          <w:b/>
+          <w:i/>
+          <w:noProof/>
+          <w:sz w:val="20"/>
+        </w:rPr>
+        <w:t>(</w:t>
+      </w:r>
+      <w:r>
+        <w:rPr>
+          <w:rFonts w:ascii="Arial" w:hAnsi="Arial" w:cs="Arial"/>
+          <w:i/>
+          <w:noProof/>
+          <w:sz w:val="20"/>
+        </w:rPr>
+        <w:t>If victim has requested notification)</w:t>
+      </w:r>
     </w:p>
     <w:p>
       <w:pPr>
@@ -2859,38 +1420,91 @@
         <w:jc w:val="both"/>
         <w:rPr>
           <w:rFonts w:ascii="Arial" w:hAnsi="Arial" w:cs="Arial"/>
+          <w:iCs/>
+          <w:noProof/>
+          <w:sz w:val="20"/>
+        </w:rPr>
+      </w:pPr>
+      <w:r>
+        <w:rPr>
+          <w:rFonts w:ascii="Arial" w:hAnsi="Arial" w:cs="Arial"/>
+          <w:b/>
+          <w:bCs/>
+          <w:iCs/>
+          <w:noProof/>
+          <w:sz w:val="20"/>
+          <w:u w:val="single"/>
+        </w:rPr>
+        <w:t>NOTICE OF DISCHARGE</w:t>
+      </w:r>
+      <w:r>
+        <w:rPr>
+          <w:rFonts w:ascii="Arial" w:hAnsi="Arial" w:cs="Arial"/>
+          <w:iCs/>
+          <w:noProof/>
+          <w:sz w:val="20"/>
+        </w:rPr>
+        <w:t>:</w:t>
+      </w:r>
+    </w:p>
+    <w:p>
+      <w:pPr>
+        <w:widowControl/>
+        <w:tabs>
+          <w:tab w:val="left" w:pos="720"/>
+          <w:tab w:val="left" w:pos="2880"/>
+          <w:tab w:val="left" w:pos="5760"/>
+          <w:tab w:val="right" w:pos="7200"/>
+          <w:tab w:val="left" w:pos="7380"/>
+        </w:tabs>
+        <w:rPr>
+          <w:rFonts w:ascii="Arial" w:hAnsi="Arial" w:cs="Arial"/>
+          <w:iCs/>
+          <w:noProof/>
+          <w:sz w:val="20"/>
+        </w:rPr>
+      </w:pPr>
+      <w:r>
+        <w:rPr>
+          <w:rFonts w:ascii="Arial" w:hAnsi="Arial" w:cs="Arial"/>
+          <w:iCs/>
+          <w:noProof/>
+          <w:sz w:val="20"/>
+        </w:rPr>
+        <w:t>This above named defendant meets the earned discharge requirement and has been discharged from supervision on the cases identified above effective upon the date this document is signed byt the Supervisory Authority.</w:t>
+      </w:r>
+    </w:p>
+    <w:p>
+      <w:pPr>
+        <w:widowControl/>
+        <w:tabs>
+          <w:tab w:val="left" w:pos="720"/>
+          <w:tab w:val="left" w:pos="2880"/>
+          <w:tab w:val="left" w:pos="5760"/>
+          <w:tab w:val="right" w:pos="7200"/>
+          <w:tab w:val="left" w:pos="7380"/>
+        </w:tabs>
+        <w:rPr>
+          <w:rFonts w:ascii="Arial" w:hAnsi="Arial" w:cs="Arial"/>
+          <w:b/>
+          <w:bCs/>
           <w:i/>
           <w:noProof/>
-          <w:sz w:val="20"/>
+          <w:sz w:val="18"/>
+          <w:szCs w:val="18"/>
         </w:rPr>
       </w:pPr>
       <w:r>
         <w:rPr>
           <w:rFonts w:ascii="Arial" w:hAnsi="Arial" w:cs="Arial"/>
           <w:b/>
-          <w:noProof/>
-          <w:sz w:val="20"/>
-        </w:rPr>
-        <w:t xml:space="preserve">VICTIM NOTIFICATION DATE: __________________ </w:t>
-      </w:r>
-      <w:r>
-        <w:rPr>
-          <w:rFonts w:ascii="Arial" w:hAnsi="Arial" w:cs="Arial"/>
-          <w:b/>
+          <w:bCs/>
           <w:i/>
           <w:noProof/>
-          <w:sz w:val="20"/>
-        </w:rPr>
-        <w:t>(</w:t>
-      </w:r>
-      <w:r>
-        <w:rPr>
-          <w:rFonts w:ascii="Arial" w:hAnsi="Arial" w:cs="Arial"/>
-          <w:i/>
-          <w:noProof/>
-          <w:sz w:val="20"/>
-        </w:rPr>
-        <w:t>If victim has requested notification)</w:t>
+          <w:sz w:val="18"/>
+          <w:szCs w:val="18"/>
+        </w:rPr>
+        <w:t>(Earned discharge only applies to the above identified case(s). Other active cases will remain on supervision)</w:t>
       </w:r>
     </w:p>
     <w:p>
@@ -2923,27 +1537,56 @@
           <w:tab w:val="left" w:pos="7380"/>
           <w:tab w:val="left" w:pos="8208"/>
         </w:tabs>
-        <w:spacing w:line="360" w:lineRule="auto"/>
-        <w:rPr>
-          <w:rFonts w:ascii="Arial" w:hAnsi="Arial" w:cs="Arial"/>
-          <w:sz w:val="20"/>
-        </w:rPr>
-      </w:pPr>
-      <w:r>
+        <w:jc w:val="center"/>
         <w:rPr>
           <w:rFonts w:ascii="Arial" w:hAnsi="Arial" w:cs="Arial"/>
           <w:b/>
-          <w:sz w:val="20"/>
-          <w:u w:val="single"/>
-        </w:rPr>
-        <w:t>RECOMMENDATION</w:t>
-      </w:r>
-      <w:r>
-        <w:rPr>
-          <w:rFonts w:ascii="Arial" w:hAnsi="Arial" w:cs="Arial"/>
-          <w:sz w:val="20"/>
-        </w:rPr>
-        <w:t xml:space="preserve">: This case meets the minimum requirements allowing for earned discharge, </w:t>
+          <w:i/>
+          <w:iCs/>
+          <w:sz w:val="20"/>
+        </w:rPr>
+      </w:pPr>
+      <w:r>
+        <w:rPr>
+          <w:rFonts w:ascii="Arial" w:hAnsi="Arial" w:cs="Arial"/>
+          <w:b/>
+          <w:i/>
+          <w:iCs/>
+          <w:sz w:val="20"/>
+        </w:rPr>
+        <w:t>***The Board will close this case on the ‘Effective EDIS Date’ below. If this date</w:t>
+      </w:r>
+      <w:r>
+        <w:rPr>
+          <w:rFonts w:ascii="Arial" w:hAnsi="Arial" w:cs="Arial"/>
+          <w:b/>
+          <w:i/>
+          <w:iCs/>
+          <w:sz w:val="20"/>
+        </w:rPr>
+        <w:t xml:space="preserve"> is not filled out the form will be returned to the sending county for </w:t>
+      </w:r>
+      <w:proofErr w:type="gramStart"/>
+      <w:r>
+        <w:rPr>
+          <w:rFonts w:ascii="Arial" w:hAnsi="Arial" w:cs="Arial"/>
+          <w:b/>
+          <w:i/>
+          <w:iCs/>
+          <w:sz w:val="20"/>
+        </w:rPr>
+        <w:t>completion.*</w:t>
+      </w:r>
+      <w:proofErr w:type="gramEnd"/>
+      <w:r>
+        <w:rPr>
+          <w:rFonts w:ascii="Arial" w:hAnsi="Arial" w:cs="Arial"/>
+          <w:b/>
+          <w:i/>
+          <w:iCs/>
+          <w:sz w:val="20"/>
+        </w:rPr>
+        <w:t>**</w:t>
       </w:r>
     </w:p>
     <w:p>
@@ -2956,18 +1599,419 @@
           <w:tab w:val="left" w:pos="7380"/>
           <w:tab w:val="left" w:pos="8208"/>
         </w:tabs>
-        <w:spacing w:line="360" w:lineRule="auto"/>
-        <w:rPr>
-          <w:rFonts w:ascii="Arial" w:hAnsi="Arial" w:cs="Arial"/>
-          <w:sz w:val="20"/>
-        </w:rPr>
-      </w:pPr>
-      <w:r>
-        <w:rPr>
-          <w:rFonts w:ascii="Arial" w:hAnsi="Arial" w:cs="Arial"/>
-          <w:sz w:val="20"/>
-        </w:rPr>
-        <w:t>effective date: ______________.</w:t>
+        <w:jc w:val="center"/>
+        <w:rPr>
+          <w:rFonts w:ascii="Arial" w:hAnsi="Arial" w:cs="Arial"/>
+          <w:b/>
+          <w:i/>
+          <w:iCs/>
+          <w:color w:val="FF0000"/>
+          <w:sz w:val="20"/>
+        </w:rPr>
+      </w:pPr>
+      <w:r>
+        <w:rPr>
+          <w:rFonts w:ascii="Arial" w:hAnsi="Arial" w:cs="Arial"/>
+          <w:b/>
+          <w:i/>
+          <w:iCs/>
+          <w:color w:val="FF0000"/>
+          <w:sz w:val="20"/>
+        </w:rPr>
+        <w:t xml:space="preserve">***Do not send this form to the Board ahead of the effective EDIS </w:t>
+      </w:r>
+      <w:proofErr w:type="gramStart"/>
+      <w:r>
+        <w:rPr>
+          <w:rFonts w:ascii="Arial" w:hAnsi="Arial" w:cs="Arial"/>
+          <w:b/>
+          <w:i/>
+          <w:iCs/>
+          <w:color w:val="FF0000"/>
+          <w:sz w:val="20"/>
+        </w:rPr>
+        <w:t>date(</w:t>
+      </w:r>
+      <w:proofErr w:type="gramEnd"/>
+      <w:r>
+        <w:rPr>
+          <w:rFonts w:ascii="Arial" w:hAnsi="Arial" w:cs="Arial"/>
+          <w:b/>
+          <w:i/>
+          <w:iCs/>
+          <w:color w:val="FF0000"/>
+          <w:sz w:val="20"/>
+        </w:rPr>
+        <w:t>I.e. the actual case closure date)***</w:t>
+      </w:r>
+    </w:p>
+    <w:p>
+      <w:pPr>
+        <w:tabs>
+          <w:tab w:val="left" w:pos="720"/>
+          <w:tab w:val="left" w:pos="2610"/>
+          <w:tab w:val="left" w:pos="3150"/>
+          <w:tab w:val="left" w:pos="4590"/>
+          <w:tab w:val="left" w:pos="5760"/>
+        </w:tabs>
+        <w:rPr>
+          <w:rFonts w:ascii="Arial" w:hAnsi="Arial" w:cs="Arial"/>
+          <w:sz w:val="18"/>
+          <w:szCs w:val="18"/>
+          <w:u w:val="single"/>
+        </w:rPr>
+      </w:pPr>
+    </w:p>
+    <w:p>
+      <w:pPr>
+        <w:tabs>
+          <w:tab w:val="left" w:pos="720"/>
+          <w:tab w:val="left" w:pos="2610"/>
+          <w:tab w:val="left" w:pos="3150"/>
+          <w:tab w:val="left" w:pos="4590"/>
+          <w:tab w:val="left" w:pos="5760"/>
+        </w:tabs>
+        <w:rPr>
+          <w:rFonts w:ascii="Arial" w:hAnsi="Arial" w:cs="Arial"/>
+          <w:sz w:val="18"/>
+          <w:szCs w:val="18"/>
+          <w:u w:val="single"/>
+        </w:rPr>
+      </w:pPr>
+      <w:r>
+        <w:rPr>
+          <w:rFonts w:ascii="Arial" w:hAnsi="Arial" w:cs="Arial"/>
+          <w:sz w:val="18"/>
+          <w:szCs w:val="18"/>
+          <w:u w:val="single"/>
+        </w:rPr>
+        <w:tab/>
+      </w:r>
+      <w:r>
+        <w:rPr>
+          <w:rFonts w:ascii="Arial" w:hAnsi="Arial" w:cs="Arial"/>
+          <w:sz w:val="18"/>
+          <w:szCs w:val="18"/>
+          <w:u w:val="single"/>
+        </w:rPr>
+        <w:tab/>
+      </w:r>
+      <w:r>
+        <w:rPr>
+          <w:rFonts w:ascii="Arial" w:hAnsi="Arial" w:cs="Arial"/>
+          <w:sz w:val="18"/>
+          <w:szCs w:val="18"/>
+          <w:u w:val="single"/>
+        </w:rPr>
+        <w:tab/>
+      </w:r>
+      <w:r>
+        <w:rPr>
+          <w:rFonts w:ascii="Arial" w:hAnsi="Arial" w:cs="Arial"/>
+          <w:sz w:val="18"/>
+          <w:szCs w:val="18"/>
+          <w:u w:val="single"/>
+        </w:rPr>
+        <w:tab/>
+      </w:r>
+      <w:r>
+        <w:rPr>
+          <w:rFonts w:ascii="Arial" w:hAnsi="Arial" w:cs="Arial"/>
+          <w:sz w:val="18"/>
+          <w:szCs w:val="18"/>
+        </w:rPr>
+        <w:tab/>
+      </w:r>
+      <w:r>
+        <w:rPr>
+          <w:rFonts w:ascii="Arial" w:hAnsi="Arial" w:cs="Arial"/>
+          <w:sz w:val="18"/>
+          <w:szCs w:val="18"/>
+        </w:rPr>
+        <w:tab/>
+      </w:r>
+      <w:r>
+        <w:rPr>
+          <w:rFonts w:ascii="Arial" w:hAnsi="Arial" w:cs="Arial"/>
+          <w:sz w:val="18"/>
+          <w:szCs w:val="18"/>
+        </w:rPr>
+        <w:tab/>
+      </w:r>
+      <w:r>
+        <w:rPr>
+          <w:rFonts w:ascii="Arial" w:hAnsi="Arial" w:cs="Arial"/>
+          <w:sz w:val="18"/>
+          <w:szCs w:val="18"/>
+        </w:rPr>
+        <w:tab/>
+      </w:r>
+      <w:r>
+        <w:rPr>
+          <w:rFonts w:ascii="Arial" w:hAnsi="Arial" w:cs="Arial"/>
+          <w:sz w:val="18"/>
+          <w:szCs w:val="18"/>
+          <w:u w:val="single"/>
+        </w:rPr>
+        <w:tab/>
+      </w:r>
+      <w:r>
+        <w:rPr>
+          <w:rFonts w:ascii="Arial" w:hAnsi="Arial" w:cs="Arial"/>
+          <w:sz w:val="18"/>
+          <w:szCs w:val="18"/>
+          <w:u w:val="single"/>
+        </w:rPr>
+        <w:tab/>
+      </w:r>
+    </w:p>
+    <w:p>
+      <w:pPr>
+        <w:tabs>
+          <w:tab w:val="left" w:pos="720"/>
+          <w:tab w:val="left" w:pos="2610"/>
+          <w:tab w:val="left" w:pos="3150"/>
+          <w:tab w:val="left" w:pos="4590"/>
+          <w:tab w:val="left" w:pos="5760"/>
+        </w:tabs>
+        <w:rPr>
+          <w:rFonts w:ascii="Arial" w:hAnsi="Arial" w:cs="Arial"/>
+          <w:sz w:val="20"/>
+        </w:rPr>
+      </w:pPr>
+      <w:r>
+        <w:rPr>
+          <w:rFonts w:ascii="Arial" w:hAnsi="Arial" w:cs="Arial"/>
+          <w:sz w:val="20"/>
+        </w:rPr>
+        <w:t>{</w:t>
+      </w:r>
+      <w:proofErr w:type="spellStart"/>
+      <w:r>
+        <w:rPr>
+          <w:rFonts w:ascii="Arial" w:hAnsi="Arial" w:cs="Arial"/>
+          <w:sz w:val="20"/>
+        </w:rPr>
+        <w:t>officerName</w:t>
+      </w:r>
+      <w:proofErr w:type="spellEnd"/>
+      <w:r>
+        <w:rPr>
+          <w:rFonts w:ascii="Arial" w:hAnsi="Arial" w:cs="Arial"/>
+          <w:sz w:val="20"/>
+        </w:rPr>
+        <w:t>}</w:t>
+      </w:r>
+      <w:r>
+        <w:rPr>
+          <w:rFonts w:ascii="Arial" w:hAnsi="Arial" w:cs="Arial"/>
+          <w:sz w:val="20"/>
+        </w:rPr>
+        <w:t>, Parole Officer</w:t>
+      </w:r>
+      <w:r>
+        <w:rPr>
+          <w:rFonts w:ascii="Arial" w:hAnsi="Arial" w:cs="Arial"/>
+          <w:sz w:val="20"/>
+        </w:rPr>
+        <w:tab/>
+      </w:r>
+      <w:r>
+        <w:rPr>
+          <w:rFonts w:ascii="Arial" w:hAnsi="Arial" w:cs="Arial"/>
+          <w:sz w:val="20"/>
+        </w:rPr>
+        <w:tab/>
+      </w:r>
+      <w:r>
+        <w:rPr>
+          <w:rFonts w:ascii="Arial" w:hAnsi="Arial" w:cs="Arial"/>
+          <w:sz w:val="20"/>
+        </w:rPr>
+        <w:tab/>
+      </w:r>
+      <w:r>
+        <w:rPr>
+          <w:rFonts w:ascii="Arial" w:hAnsi="Arial" w:cs="Arial"/>
+          <w:sz w:val="20"/>
+        </w:rPr>
+        <w:tab/>
+      </w:r>
+      <w:r>
+        <w:rPr>
+          <w:rFonts w:ascii="Arial" w:hAnsi="Arial" w:cs="Arial"/>
+          <w:sz w:val="20"/>
+        </w:rPr>
+        <w:tab/>
+      </w:r>
+      <w:r>
+        <w:rPr>
+          <w:rFonts w:ascii="Arial" w:hAnsi="Arial" w:cs="Arial"/>
+          <w:sz w:val="20"/>
+        </w:rPr>
+        <w:tab/>
+      </w:r>
+      <w:r>
+        <w:rPr>
+          <w:rFonts w:ascii="Arial" w:hAnsi="Arial" w:cs="Arial"/>
+          <w:sz w:val="20"/>
+        </w:rPr>
+        <w:tab/>
+        <w:t>Date</w:t>
+      </w:r>
+    </w:p>
+    <w:p>
+      <w:pPr>
+        <w:tabs>
+          <w:tab w:val="left" w:pos="720"/>
+          <w:tab w:val="left" w:pos="2880"/>
+          <w:tab w:val="left" w:pos="5760"/>
+          <w:tab w:val="right" w:pos="7200"/>
+          <w:tab w:val="left" w:pos="7380"/>
+        </w:tabs>
+        <w:snapToGrid w:val="0"/>
+        <w:jc w:val="both"/>
+        <w:rPr>
+          <w:rFonts w:ascii="Arial" w:hAnsi="Arial" w:cs="Arial"/>
+          <w:sz w:val="20"/>
+        </w:rPr>
+      </w:pPr>
+      <w:r>
+        <w:rPr>
+          <w:rFonts w:ascii="Arial" w:hAnsi="Arial" w:cs="Arial"/>
+          <w:sz w:val="20"/>
+        </w:rPr>
+        <w:t>{county}</w:t>
+      </w:r>
+    </w:p>
+    <w:p>
+      <w:pPr>
+        <w:tabs>
+          <w:tab w:val="left" w:pos="720"/>
+          <w:tab w:val="left" w:pos="2880"/>
+          <w:tab w:val="left" w:pos="5760"/>
+          <w:tab w:val="right" w:pos="7200"/>
+          <w:tab w:val="left" w:pos="7380"/>
+        </w:tabs>
+        <w:snapToGrid w:val="0"/>
+        <w:jc w:val="both"/>
+        <w:rPr>
+          <w:rFonts w:ascii="Arial" w:hAnsi="Arial" w:cs="Arial"/>
+          <w:sz w:val="18"/>
+          <w:szCs w:val="18"/>
+        </w:rPr>
+      </w:pPr>
+    </w:p>
+    <w:p>
+      <w:pPr>
+        <w:tabs>
+          <w:tab w:val="left" w:pos="720"/>
+          <w:tab w:val="left" w:pos="2610"/>
+          <w:tab w:val="left" w:pos="3150"/>
+          <w:tab w:val="left" w:pos="4590"/>
+          <w:tab w:val="left" w:pos="5760"/>
+        </w:tabs>
+        <w:rPr>
+          <w:rFonts w:ascii="Arial" w:hAnsi="Arial" w:cs="Arial"/>
+          <w:sz w:val="18"/>
+          <w:szCs w:val="18"/>
+          <w:u w:val="single"/>
+        </w:rPr>
+      </w:pPr>
+    </w:p>
+    <w:p>
+      <w:pPr>
+        <w:tabs>
+          <w:tab w:val="left" w:pos="720"/>
+          <w:tab w:val="left" w:pos="2610"/>
+          <w:tab w:val="left" w:pos="3150"/>
+          <w:tab w:val="left" w:pos="4590"/>
+          <w:tab w:val="left" w:pos="5760"/>
+        </w:tabs>
+        <w:rPr>
+          <w:rFonts w:ascii="Arial" w:hAnsi="Arial" w:cs="Arial"/>
+          <w:sz w:val="20"/>
+        </w:rPr>
+      </w:pPr>
+      <w:r>
+        <w:rPr>
+          <w:rFonts w:ascii="Arial" w:hAnsi="Arial" w:cs="Arial"/>
+          <w:sz w:val="18"/>
+          <w:szCs w:val="18"/>
+          <w:u w:val="single"/>
+        </w:rPr>
+        <w:tab/>
+      </w:r>
+      <w:r>
+        <w:rPr>
+          <w:rFonts w:ascii="Arial" w:hAnsi="Arial" w:cs="Arial"/>
+          <w:sz w:val="18"/>
+          <w:szCs w:val="18"/>
+          <w:u w:val="single"/>
+        </w:rPr>
+        <w:tab/>
+      </w:r>
+      <w:r>
+        <w:rPr>
+          <w:rFonts w:ascii="Arial" w:hAnsi="Arial" w:cs="Arial"/>
+          <w:sz w:val="18"/>
+          <w:szCs w:val="18"/>
+          <w:u w:val="single"/>
+        </w:rPr>
+        <w:tab/>
+      </w:r>
+      <w:r>
+        <w:rPr>
+          <w:rFonts w:ascii="Arial" w:hAnsi="Arial" w:cs="Arial"/>
+          <w:sz w:val="18"/>
+          <w:szCs w:val="18"/>
+          <w:u w:val="single"/>
+        </w:rPr>
+        <w:tab/>
+      </w:r>
+      <w:r>
+        <w:rPr>
+          <w:rFonts w:ascii="Arial" w:hAnsi="Arial" w:cs="Arial"/>
+          <w:sz w:val="20"/>
+        </w:rPr>
+        <w:tab/>
+      </w:r>
+      <w:r>
+        <w:rPr>
+          <w:rFonts w:ascii="Arial" w:hAnsi="Arial" w:cs="Arial"/>
+          <w:sz w:val="20"/>
+        </w:rPr>
+        <w:tab/>
+      </w:r>
+      <w:r>
+        <w:rPr>
+          <w:rFonts w:ascii="Arial" w:hAnsi="Arial" w:cs="Arial"/>
+          <w:sz w:val="20"/>
+        </w:rPr>
+        <w:tab/>
+      </w:r>
+      <w:r>
+        <w:rPr>
+          <w:rFonts w:ascii="Arial" w:hAnsi="Arial" w:cs="Arial"/>
+          <w:sz w:val="20"/>
+        </w:rPr>
+        <w:tab/>
+      </w:r>
+      <w:r>
+        <w:rPr>
+          <w:rFonts w:ascii="Arial" w:hAnsi="Arial" w:cs="Arial"/>
+          <w:sz w:val="20"/>
+          <w:u w:val="single"/>
+        </w:rPr>
+        <w:tab/>
+      </w:r>
+      <w:r>
+        <w:rPr>
+          <w:rFonts w:ascii="Arial" w:hAnsi="Arial" w:cs="Arial"/>
+          <w:sz w:val="20"/>
+          <w:u w:val="single"/>
+        </w:rPr>
+        <w:tab/>
       </w:r>
     </w:p>
     <w:p>
@@ -2986,40 +2030,42 @@
           <w:sz w:val="20"/>
         </w:rPr>
       </w:pPr>
-    </w:p>
-    <w:p>
-      <w:pPr>
-        <w:tabs>
-          <w:tab w:val="left" w:pos="720"/>
-          <w:tab w:val="left" w:pos="2520"/>
-          <w:tab w:val="left" w:pos="5760"/>
-          <w:tab w:val="right" w:pos="7200"/>
-          <w:tab w:val="left" w:pos="7380"/>
-          <w:tab w:val="left" w:pos="8208"/>
-        </w:tabs>
-        <w:spacing w:line="360" w:lineRule="auto"/>
-        <w:rPr>
-          <w:rFonts w:ascii="Arial" w:hAnsi="Arial" w:cs="Arial"/>
-          <w:sz w:val="20"/>
-        </w:rPr>
-      </w:pPr>
-    </w:p>
-    <w:p>
-      <w:pPr>
-        <w:tabs>
-          <w:tab w:val="left" w:pos="720"/>
-          <w:tab w:val="left" w:pos="2520"/>
-          <w:tab w:val="left" w:pos="5760"/>
-          <w:tab w:val="right" w:pos="7200"/>
-          <w:tab w:val="left" w:pos="7380"/>
-          <w:tab w:val="left" w:pos="8208"/>
-        </w:tabs>
-        <w:spacing w:line="360" w:lineRule="auto"/>
-        <w:rPr>
-          <w:rFonts w:ascii="Arial" w:hAnsi="Arial" w:cs="Arial"/>
-          <w:sz w:val="20"/>
-        </w:rPr>
-      </w:pPr>
+      <w:r>
+        <w:rPr>
+          <w:rFonts w:ascii="Arial" w:hAnsi="Arial" w:cs="Arial"/>
+          <w:sz w:val="20"/>
+        </w:rPr>
+        <w:t>Supervisor</w:t>
+      </w:r>
+      <w:r>
+        <w:rPr>
+          <w:rFonts w:ascii="Arial" w:hAnsi="Arial" w:cs="Arial"/>
+          <w:sz w:val="20"/>
+        </w:rPr>
+        <w:tab/>
+      </w:r>
+      <w:r>
+        <w:rPr>
+          <w:rFonts w:ascii="Arial" w:hAnsi="Arial" w:cs="Arial"/>
+          <w:sz w:val="20"/>
+        </w:rPr>
+        <w:tab/>
+      </w:r>
+      <w:r>
+        <w:rPr>
+          <w:rFonts w:ascii="Arial" w:hAnsi="Arial" w:cs="Arial"/>
+          <w:sz w:val="20"/>
+        </w:rPr>
+        <w:tab/>
+      </w:r>
+      <w:r>
+        <w:rPr>
+          <w:rFonts w:ascii="Arial" w:hAnsi="Arial" w:cs="Arial"/>
+          <w:sz w:val="20"/>
+        </w:rPr>
+        <w:tab/>
+        <w:t xml:space="preserve">          Date</w:t>
+      </w:r>
     </w:p>
     <w:p>
       <w:pPr>
@@ -3031,66 +2077,13 @@
           <w:tab w:val="right" w:pos="7200"/>
           <w:tab w:val="left" w:pos="7380"/>
         </w:tabs>
+        <w:snapToGrid w:val="0"/>
         <w:jc w:val="both"/>
         <w:rPr>
           <w:rFonts w:ascii="Arial" w:hAnsi="Arial" w:cs="Arial"/>
-          <w:noProof/>
-          <w:sz w:val="20"/>
-          <w:u w:val="single"/>
-        </w:rPr>
-      </w:pPr>
-      <w:r>
-        <w:rPr>
-          <w:rFonts w:ascii="Arial" w:hAnsi="Arial" w:cs="Arial"/>
-          <w:noProof/>
-          <w:sz w:val="20"/>
-          <w:u w:val="single"/>
-        </w:rPr>
-        <w:t>_____________________</w:t>
-      </w:r>
-      <w:r>
-        <w:rPr>
-          <w:rFonts w:ascii="Arial" w:hAnsi="Arial" w:cs="Arial"/>
-          <w:noProof/>
-          <w:sz w:val="20"/>
-        </w:rPr>
-        <w:tab/>
-      </w:r>
-      <w:r>
-        <w:rPr>
-          <w:rFonts w:ascii="Arial" w:hAnsi="Arial" w:cs="Arial"/>
-          <w:noProof/>
-          <w:sz w:val="20"/>
-        </w:rPr>
-        <w:t>_________________</w:t>
-      </w:r>
-      <w:r>
-        <w:rPr>
-          <w:rFonts w:ascii="Arial" w:hAnsi="Arial" w:cs="Arial"/>
-          <w:noProof/>
-          <w:sz w:val="20"/>
-        </w:rPr>
-        <w:tab/>
-      </w:r>
-      <w:r>
-        <w:rPr>
-          <w:rFonts w:ascii="Arial" w:hAnsi="Arial" w:cs="Arial"/>
-          <w:noProof/>
-          <w:sz w:val="20"/>
-          <w:u w:val="single"/>
-        </w:rPr>
-        <w:t>_____________________</w:t>
-      </w:r>
-      <w:r>
-        <w:rPr>
-          <w:rFonts w:ascii="Arial" w:hAnsi="Arial" w:cs="Arial"/>
-          <w:noProof/>
-          <w:sz w:val="20"/>
-          <w:u w:val="single"/>
-        </w:rPr>
-        <w:tab/>
-        <w:t>____________</w:t>
-      </w:r>
+          <w:sz w:val="20"/>
+        </w:rPr>
+      </w:pPr>
     </w:p>
     <w:p>
       <w:pPr>
@@ -3107,84 +2100,50 @@
         <w:rPr>
           <w:rFonts w:ascii="Arial" w:hAnsi="Arial" w:cs="Arial"/>
           <w:sz w:val="20"/>
-        </w:rPr>
-      </w:pPr>
-      <w:r>
-        <w:rPr>
-          <w:rFonts w:ascii="Arial" w:hAnsi="Arial" w:cs="Arial"/>
-          <w:sz w:val="20"/>
-        </w:rPr>
-        <w:t>Parole/Probation Officer</w:t>
-      </w:r>
-      <w:r>
-        <w:rPr>
-          <w:rFonts w:ascii="Arial" w:hAnsi="Arial" w:cs="Arial"/>
-          <w:sz w:val="20"/>
+          <w:u w:val="single"/>
+        </w:rPr>
+      </w:pPr>
+      <w:r>
+        <w:rPr>
+          <w:rFonts w:ascii="Arial" w:hAnsi="Arial" w:cs="Arial"/>
+          <w:sz w:val="20"/>
+        </w:rPr>
+        <w:t xml:space="preserve">Effective EDIS Date: </w:t>
+      </w:r>
+      <w:r>
+        <w:rPr>
+          <w:rFonts w:ascii="Arial" w:hAnsi="Arial" w:cs="Arial"/>
+          <w:sz w:val="20"/>
+        </w:rPr>
+        <w:t xml:space="preserve"> </w:t>
+      </w:r>
+      <w:r>
+        <w:rPr>
+          <w:rFonts w:ascii="Arial" w:hAnsi="Arial" w:cs="Arial"/>
+          <w:sz w:val="20"/>
+          <w:u w:val="single"/>
         </w:rPr>
         <w:tab/>
-      </w:r>
-      <w:r>
-        <w:rPr>
-          <w:rFonts w:ascii="Arial" w:hAnsi="Arial" w:cs="Arial"/>
-          <w:sz w:val="20"/>
-        </w:rPr>
-        <w:t>Date</w:t>
-      </w:r>
-      <w:r>
-        <w:rPr>
-          <w:rFonts w:ascii="Arial" w:hAnsi="Arial" w:cs="Arial"/>
-          <w:sz w:val="20"/>
-        </w:rPr>
-        <w:tab/>
-      </w:r>
-      <w:r>
-        <w:rPr>
-          <w:rFonts w:ascii="Arial" w:hAnsi="Arial" w:cs="Arial"/>
-          <w:sz w:val="20"/>
-        </w:rPr>
-        <w:t>Supervisor</w:t>
-      </w:r>
-      <w:r>
-        <w:rPr>
-          <w:rFonts w:ascii="Arial" w:hAnsi="Arial" w:cs="Arial"/>
-          <w:sz w:val="20"/>
-        </w:rPr>
-        <w:tab/>
-      </w:r>
-      <w:r>
-        <w:rPr>
-          <w:rFonts w:ascii="Arial" w:hAnsi="Arial" w:cs="Arial"/>
-          <w:sz w:val="20"/>
-        </w:rPr>
-        <w:tab/>
-      </w:r>
-      <w:r>
-        <w:rPr>
-          <w:rFonts w:ascii="Arial" w:hAnsi="Arial" w:cs="Arial"/>
-          <w:sz w:val="20"/>
-        </w:rPr>
-        <w:tab/>
-      </w:r>
-      <w:r>
-        <w:rPr>
-          <w:rFonts w:ascii="Arial" w:hAnsi="Arial" w:cs="Arial"/>
-          <w:sz w:val="20"/>
-        </w:rPr>
-        <w:tab/>
-        <w:t>Date</w:t>
+        <w:t xml:space="preserve">     _</w:t>
       </w:r>
     </w:p>
     <w:sectPr>
       <w:headerReference w:type="even" r:id="rId8"/>
+      <w:headerReference w:type="default" r:id="rId9"/>
+      <w:footerReference w:type="even" r:id="rId10"/>
+      <w:footerReference w:type="default" r:id="rId11"/>
+      <w:headerReference w:type="first" r:id="rId12"/>
+      <w:footerReference w:type="first" r:id="rId13"/>
       <w:endnotePr>
         <w:numFmt w:val="decimal"/>
       </w:endnotePr>
       <w:type w:val="continuous"/>
       <w:pgSz w:w="12240" w:h="15840" w:code="1"/>
-      <w:pgMar w:top="540" w:right="630" w:bottom="720" w:left="810" w:header="1080" w:footer="720" w:gutter="0"/>
+      <w:pgMar w:top="540" w:right="630" w:bottom="720" w:left="810" w:header="1080" w:footer="216" w:gutter="0"/>
       <w:cols w:space="720"/>
       <w:noEndnote/>
       <w:titlePg/>
+      <w:docGrid w:linePitch="326"/>
     </w:sectPr>
   </w:body>
 </w:document>
@@ -3207,6 +2166,83 @@
     </w:p>
   </w:endnote>
 </w:endnotes>
+</file>
+
+<file path=word/footer1.xml><?xml version="1.0" encoding="utf-8"?>
+<w:ftr xmlns:wpc="http://schemas.microsoft.com/office/word/2010/wordprocessingCanvas" xmlns:cx="http://schemas.microsoft.com/office/drawing/2014/chartex" xmlns:cx1="http://schemas.microsoft.com/office/drawing/2015/9/8/chartex" xmlns:cx2="http://schemas.microsoft.com/office/drawing/2015/10/21/chartex" xmlns:cx3="http://schemas.microsoft.com/office/drawing/2016/5/9/chartex" xmlns:cx4="http://schemas.microsoft.com/office/drawing/2016/5/10/chartex" xmlns:cx5="http://schemas.microsoft.com/office/drawing/2016/5/11/chartex" xmlns:cx6="http://schemas.microsoft.com/office/drawing/2016/5/12/chartex" xmlns:cx7="http://schemas.microsoft.com/office/drawing/2016/5/13/chartex" xmlns:cx8="http://schemas.microsoft.com/office/drawing/2016/5/14/chartex" xmlns:mc="http://schemas.openxmlformats.org/markup-compatibility/2006" xmlns:aink="http://schemas.microsoft.com/office/drawing/2016/ink" xmlns:am3d="http://schemas.microsoft.com/office/drawing/2017/model3d" xmlns:o="urn:schemas-microsoft-com:office:office" xmlns:oel="http://schemas.microsoft.com/office/2019/extlst" xmlns:r="http://schemas.openxmlformats.org/officeDocument/2006/relationships" xmlns:m="http://schemas.openxmlformats.org/officeDocument/2006/math" xmlns:v="urn:schemas-microsoft-com:vml" xmlns:wp14="http://schemas.microsoft.com/office/word/2010/wordprocessingDrawing" xmlns:wp="http://schemas.openxmlformats.org/drawingml/2006/wordprocessingDrawing" xmlns:w10="urn:schemas-microsoft-com:office:word" xmlns:w="http://schemas.openxmlformats.org/wordprocessingml/2006/main" xmlns:w14="http://schemas.microsoft.com/office/word/2010/wordml" xmlns:w15="http://schemas.microsoft.com/office/word/2012/wordml" xmlns:w16cex="http://schemas.microsoft.com/office/word/2018/wordml/cex" xmlns:w16cid="http://schemas.microsoft.com/office/word/2016/wordml/cid" xmlns:w16="http://schemas.microsoft.com/office/word/2018/wordml" xmlns:w16sdtdh="http://schemas.microsoft.com/office/word/2020/wordml/sdtdatahash" xmlns:w16se="http://schemas.microsoft.com/office/word/2015/wordml/symex" xmlns:wpg="http://schemas.microsoft.com/office/word/2010/wordprocessingGroup" xmlns:wpi="http://schemas.microsoft.com/office/word/2010/wordprocessingInk" xmlns:wne="http://schemas.microsoft.com/office/word/2006/wordml" xmlns:wps="http://schemas.microsoft.com/office/word/2010/wordprocessingShape" mc:Ignorable="w14 w15 w16se w16cid w16 w16cex w16sdtdh wp14">
+  <w:p>
+    <w:pPr>
+      <w:pStyle w:val="Footer"/>
+    </w:pPr>
+  </w:p>
+</w:ftr>
+</file>
+
+<file path=word/footer2.xml><?xml version="1.0" encoding="utf-8"?>
+<w:ftr xmlns:wpc="http://schemas.microsoft.com/office/word/2010/wordprocessingCanvas" xmlns:cx="http://schemas.microsoft.com/office/drawing/2014/chartex" xmlns:cx1="http://schemas.microsoft.com/office/drawing/2015/9/8/chartex" xmlns:cx2="http://schemas.microsoft.com/office/drawing/2015/10/21/chartex" xmlns:cx3="http://schemas.microsoft.com/office/drawing/2016/5/9/chartex" xmlns:cx4="http://schemas.microsoft.com/office/drawing/2016/5/10/chartex" xmlns:cx5="http://schemas.microsoft.com/office/drawing/2016/5/11/chartex" xmlns:cx6="http://schemas.microsoft.com/office/drawing/2016/5/12/chartex" xmlns:cx7="http://schemas.microsoft.com/office/drawing/2016/5/13/chartex" xmlns:cx8="http://schemas.microsoft.com/office/drawing/2016/5/14/chartex" xmlns:mc="http://schemas.openxmlformats.org/markup-compatibility/2006" xmlns:aink="http://schemas.microsoft.com/office/drawing/2016/ink" xmlns:am3d="http://schemas.microsoft.com/office/drawing/2017/model3d" xmlns:o="urn:schemas-microsoft-com:office:office" xmlns:oel="http://schemas.microsoft.com/office/2019/extlst" xmlns:r="http://schemas.openxmlformats.org/officeDocument/2006/relationships" xmlns:m="http://schemas.openxmlformats.org/officeDocument/2006/math" xmlns:v="urn:schemas-microsoft-com:vml" xmlns:wp14="http://schemas.microsoft.com/office/word/2010/wordprocessingDrawing" xmlns:wp="http://schemas.openxmlformats.org/drawingml/2006/wordprocessingDrawing" xmlns:w10="urn:schemas-microsoft-com:office:word" xmlns:w="http://schemas.openxmlformats.org/wordprocessingml/2006/main" xmlns:w14="http://schemas.microsoft.com/office/word/2010/wordml" xmlns:w15="http://schemas.microsoft.com/office/word/2012/wordml" xmlns:w16cex="http://schemas.microsoft.com/office/word/2018/wordml/cex" xmlns:w16cid="http://schemas.microsoft.com/office/word/2016/wordml/cid" xmlns:w16="http://schemas.microsoft.com/office/word/2018/wordml" xmlns:w16sdtdh="http://schemas.microsoft.com/office/word/2020/wordml/sdtdatahash" xmlns:w16se="http://schemas.microsoft.com/office/word/2015/wordml/symex" xmlns:wpg="http://schemas.microsoft.com/office/word/2010/wordprocessingGroup" xmlns:wpi="http://schemas.microsoft.com/office/word/2010/wordprocessingInk" xmlns:wne="http://schemas.microsoft.com/office/word/2006/wordml" xmlns:wps="http://schemas.microsoft.com/office/word/2010/wordprocessingShape" mc:Ignorable="w14 w15 w16se w16cid w16 w16cex w16sdtdh wp14">
+  <w:p>
+    <w:pPr>
+      <w:pStyle w:val="Footer"/>
+    </w:pPr>
+  </w:p>
+</w:ftr>
+</file>
+
+<file path=word/footer3.xml><?xml version="1.0" encoding="utf-8"?>
+<w:ftr xmlns:wpc="http://schemas.microsoft.com/office/word/2010/wordprocessingCanvas" xmlns:cx="http://schemas.microsoft.com/office/drawing/2014/chartex" xmlns:cx1="http://schemas.microsoft.com/office/drawing/2015/9/8/chartex" xmlns:cx2="http://schemas.microsoft.com/office/drawing/2015/10/21/chartex" xmlns:cx3="http://schemas.microsoft.com/office/drawing/2016/5/9/chartex" xmlns:cx4="http://schemas.microsoft.com/office/drawing/2016/5/10/chartex" xmlns:cx5="http://schemas.microsoft.com/office/drawing/2016/5/11/chartex" xmlns:cx6="http://schemas.microsoft.com/office/drawing/2016/5/12/chartex" xmlns:cx7="http://schemas.microsoft.com/office/drawing/2016/5/13/chartex" xmlns:cx8="http://schemas.microsoft.com/office/drawing/2016/5/14/chartex" xmlns:mc="http://schemas.openxmlformats.org/markup-compatibility/2006" xmlns:aink="http://schemas.microsoft.com/office/drawing/2016/ink" xmlns:am3d="http://schemas.microsoft.com/office/drawing/2017/model3d" xmlns:o="urn:schemas-microsoft-com:office:office" xmlns:oel="http://schemas.microsoft.com/office/2019/extlst" xmlns:r="http://schemas.openxmlformats.org/officeDocument/2006/relationships" xmlns:m="http://schemas.openxmlformats.org/officeDocument/2006/math" xmlns:v="urn:schemas-microsoft-com:vml" xmlns:wp14="http://schemas.microsoft.com/office/word/2010/wordprocessingDrawing" xmlns:wp="http://schemas.openxmlformats.org/drawingml/2006/wordprocessingDrawing" xmlns:w10="urn:schemas-microsoft-com:office:word" xmlns:w="http://schemas.openxmlformats.org/wordprocessingml/2006/main" xmlns:w14="http://schemas.microsoft.com/office/word/2010/wordml" xmlns:w15="http://schemas.microsoft.com/office/word/2012/wordml" xmlns:w16cex="http://schemas.microsoft.com/office/word/2018/wordml/cex" xmlns:w16cid="http://schemas.microsoft.com/office/word/2016/wordml/cid" xmlns:w16="http://schemas.microsoft.com/office/word/2018/wordml" xmlns:w16sdtdh="http://schemas.microsoft.com/office/word/2020/wordml/sdtdatahash" xmlns:w16se="http://schemas.microsoft.com/office/word/2015/wordml/symex" xmlns:wpg="http://schemas.microsoft.com/office/word/2010/wordprocessingGroup" xmlns:wpi="http://schemas.microsoft.com/office/word/2010/wordprocessingInk" xmlns:wne="http://schemas.microsoft.com/office/word/2006/wordml" xmlns:wps="http://schemas.microsoft.com/office/word/2010/wordprocessingShape" mc:Ignorable="w14 w15 w16se w16cid w16 w16cex w16sdtdh wp14">
+  <w:p>
+    <w:pPr>
+      <w:pStyle w:val="Footer"/>
+      <w:tabs>
+        <w:tab w:val="clear" w:pos="4320"/>
+        <w:tab w:val="clear" w:pos="8640"/>
+        <w:tab w:val="left" w:pos="1306"/>
+      </w:tabs>
+      <w:rPr>
+        <w:rFonts w:ascii="Arial" w:hAnsi="Arial" w:cs="Arial"/>
+        <w:color w:val="C4BC96" w:themeColor="background2" w:themeShade="BF"/>
+        <w:sz w:val="18"/>
+        <w:szCs w:val="18"/>
+      </w:rPr>
+    </w:pPr>
+    <w:r>
+      <w:rPr>
+        <w:rFonts w:ascii="Arial" w:hAnsi="Arial" w:cs="Arial"/>
+        <w:color w:val="C4BC96" w:themeColor="background2" w:themeShade="BF"/>
+        <w:sz w:val="20"/>
+      </w:rPr>
+      <w:t xml:space="preserve">Board Discharges: Email notice of discharge to </w:t>
+    </w:r>
+    <w:hyperlink r:id="rId1" w:history="1">
+      <w:r>
+        <w:rPr>
+          <w:rStyle w:val="Hyperlink"/>
+          <w:rFonts w:ascii="Arial" w:hAnsi="Arial" w:cs="Arial"/>
+          <w:color w:val="0000BF" w:themeColor="hyperlink" w:themeShade="BF"/>
+          <w:sz w:val="20"/>
+        </w:rPr>
+        <w:t>paroleboardrecords@paroleboard.oregon.gov</w:t>
+      </w:r>
+    </w:hyperlink>
+    <w:r>
+      <w:rPr>
+        <w:rFonts w:ascii="Arial" w:hAnsi="Arial" w:cs="Arial"/>
+        <w:color w:val="C4BC96" w:themeColor="background2" w:themeShade="BF"/>
+        <w:sz w:val="20"/>
+      </w:rPr>
+      <w:tab/>
+    </w:r>
+    <w:r>
+      <w:rPr>
+        <w:rFonts w:ascii="Arial" w:hAnsi="Arial" w:cs="Arial"/>
+        <w:color w:val="C4BC96" w:themeColor="background2" w:themeShade="BF"/>
+        <w:sz w:val="18"/>
+        <w:szCs w:val="18"/>
+      </w:rPr>
+      <w:t>PB 0064 (12/2023)</w:t>
+    </w:r>
+  </w:p>
+</w:ftr>
 </file>
 
 <file path=word/footnotes.xml><?xml version="1.0" encoding="utf-8"?>
@@ -3235,6 +2271,26 @@
 </w:hdr>
 </file>
 
+<file path=word/header2.xml><?xml version="1.0" encoding="utf-8"?>
+<w:hdr xmlns:wpc="http://schemas.microsoft.com/office/word/2010/wordprocessingCanvas" xmlns:cx="http://schemas.microsoft.com/office/drawing/2014/chartex" xmlns:cx1="http://schemas.microsoft.com/office/drawing/2015/9/8/chartex" xmlns:cx2="http://schemas.microsoft.com/office/drawing/2015/10/21/chartex" xmlns:cx3="http://schemas.microsoft.com/office/drawing/2016/5/9/chartex" xmlns:cx4="http://schemas.microsoft.com/office/drawing/2016/5/10/chartex" xmlns:cx5="http://schemas.microsoft.com/office/drawing/2016/5/11/chartex" xmlns:cx6="http://schemas.microsoft.com/office/drawing/2016/5/12/chartex" xmlns:cx7="http://schemas.microsoft.com/office/drawing/2016/5/13/chartex" xmlns:cx8="http://schemas.microsoft.com/office/drawing/2016/5/14/chartex" xmlns:mc="http://schemas.openxmlformats.org/markup-compatibility/2006" xmlns:aink="http://schemas.microsoft.com/office/drawing/2016/ink" xmlns:am3d="http://schemas.microsoft.com/office/drawing/2017/model3d" xmlns:o="urn:schemas-microsoft-com:office:office" xmlns:oel="http://schemas.microsoft.com/office/2019/extlst" xmlns:r="http://schemas.openxmlformats.org/officeDocument/2006/relationships" xmlns:m="http://schemas.openxmlformats.org/officeDocument/2006/math" xmlns:v="urn:schemas-microsoft-com:vml" xmlns:wp14="http://schemas.microsoft.com/office/word/2010/wordprocessingDrawing" xmlns:wp="http://schemas.openxmlformats.org/drawingml/2006/wordprocessingDrawing" xmlns:w10="urn:schemas-microsoft-com:office:word" xmlns:w="http://schemas.openxmlformats.org/wordprocessingml/2006/main" xmlns:w14="http://schemas.microsoft.com/office/word/2010/wordml" xmlns:w15="http://schemas.microsoft.com/office/word/2012/wordml" xmlns:w16cex="http://schemas.microsoft.com/office/word/2018/wordml/cex" xmlns:w16cid="http://schemas.microsoft.com/office/word/2016/wordml/cid" xmlns:w16="http://schemas.microsoft.com/office/word/2018/wordml" xmlns:w16sdtdh="http://schemas.microsoft.com/office/word/2020/wordml/sdtdatahash" xmlns:w16se="http://schemas.microsoft.com/office/word/2015/wordml/symex" xmlns:wpg="http://schemas.microsoft.com/office/word/2010/wordprocessingGroup" xmlns:wpi="http://schemas.microsoft.com/office/word/2010/wordprocessingInk" xmlns:wne="http://schemas.microsoft.com/office/word/2006/wordml" xmlns:wps="http://schemas.microsoft.com/office/word/2010/wordprocessingShape" mc:Ignorable="w14 w15 w16se w16cid w16 w16cex w16sdtdh wp14">
+  <w:p>
+    <w:pPr>
+      <w:pStyle w:val="Header"/>
+    </w:pPr>
+  </w:p>
+</w:hdr>
+</file>
+
+<file path=word/header3.xml><?xml version="1.0" encoding="utf-8"?>
+<w:hdr xmlns:wpc="http://schemas.microsoft.com/office/word/2010/wordprocessingCanvas" xmlns:cx="http://schemas.microsoft.com/office/drawing/2014/chartex" xmlns:cx1="http://schemas.microsoft.com/office/drawing/2015/9/8/chartex" xmlns:cx2="http://schemas.microsoft.com/office/drawing/2015/10/21/chartex" xmlns:cx3="http://schemas.microsoft.com/office/drawing/2016/5/9/chartex" xmlns:cx4="http://schemas.microsoft.com/office/drawing/2016/5/10/chartex" xmlns:cx5="http://schemas.microsoft.com/office/drawing/2016/5/11/chartex" xmlns:cx6="http://schemas.microsoft.com/office/drawing/2016/5/12/chartex" xmlns:cx7="http://schemas.microsoft.com/office/drawing/2016/5/13/chartex" xmlns:cx8="http://schemas.microsoft.com/office/drawing/2016/5/14/chartex" xmlns:mc="http://schemas.openxmlformats.org/markup-compatibility/2006" xmlns:aink="http://schemas.microsoft.com/office/drawing/2016/ink" xmlns:am3d="http://schemas.microsoft.com/office/drawing/2017/model3d" xmlns:o="urn:schemas-microsoft-com:office:office" xmlns:oel="http://schemas.microsoft.com/office/2019/extlst" xmlns:r="http://schemas.openxmlformats.org/officeDocument/2006/relationships" xmlns:m="http://schemas.openxmlformats.org/officeDocument/2006/math" xmlns:v="urn:schemas-microsoft-com:vml" xmlns:wp14="http://schemas.microsoft.com/office/word/2010/wordprocessingDrawing" xmlns:wp="http://schemas.openxmlformats.org/drawingml/2006/wordprocessingDrawing" xmlns:w10="urn:schemas-microsoft-com:office:word" xmlns:w="http://schemas.openxmlformats.org/wordprocessingml/2006/main" xmlns:w14="http://schemas.microsoft.com/office/word/2010/wordml" xmlns:w15="http://schemas.microsoft.com/office/word/2012/wordml" xmlns:w16cex="http://schemas.microsoft.com/office/word/2018/wordml/cex" xmlns:w16cid="http://schemas.microsoft.com/office/word/2016/wordml/cid" xmlns:w16="http://schemas.microsoft.com/office/word/2018/wordml" xmlns:w16sdtdh="http://schemas.microsoft.com/office/word/2020/wordml/sdtdatahash" xmlns:w16se="http://schemas.microsoft.com/office/word/2015/wordml/symex" xmlns:wpg="http://schemas.microsoft.com/office/word/2010/wordprocessingGroup" xmlns:wpi="http://schemas.microsoft.com/office/word/2010/wordprocessingInk" xmlns:wne="http://schemas.microsoft.com/office/word/2006/wordml" xmlns:wps="http://schemas.microsoft.com/office/word/2010/wordprocessingShape" mc:Ignorable="w14 w15 w16se w16cid w16 w16cex w16sdtdh wp14">
+  <w:p>
+    <w:pPr>
+      <w:pStyle w:val="Header"/>
+    </w:pPr>
+  </w:p>
+</w:hdr>
+</file>
+
 <file path=word/numbering.xml><?xml version="1.0" encoding="utf-8"?>
 <w:numbering xmlns:wpc="http://schemas.microsoft.com/office/word/2010/wordprocessingCanvas" xmlns:cx="http://schemas.microsoft.com/office/drawing/2014/chartex" xmlns:cx1="http://schemas.microsoft.com/office/drawing/2015/9/8/chartex" xmlns:cx2="http://schemas.microsoft.com/office/drawing/2015/10/21/chartex" xmlns:cx3="http://schemas.microsoft.com/office/drawing/2016/5/9/chartex" xmlns:cx4="http://schemas.microsoft.com/office/drawing/2016/5/10/chartex" xmlns:cx5="http://schemas.microsoft.com/office/drawing/2016/5/11/chartex" xmlns:cx6="http://schemas.microsoft.com/office/drawing/2016/5/12/chartex" xmlns:cx7="http://schemas.microsoft.com/office/drawing/2016/5/13/chartex" xmlns:cx8="http://schemas.microsoft.com/office/drawing/2016/5/14/chartex" xmlns:mc="http://schemas.openxmlformats.org/markup-compatibility/2006" xmlns:aink="http://schemas.microsoft.com/office/drawing/2016/ink" xmlns:am3d="http://schemas.microsoft.com/office/drawing/2017/model3d" xmlns:o="urn:schemas-microsoft-com:office:office" xmlns:oel="http://schemas.microsoft.com/office/2019/extlst" xmlns:r="http://schemas.openxmlformats.org/officeDocument/2006/relationships" xmlns:m="http://schemas.openxmlformats.org/officeDocument/2006/math" xmlns:v="urn:schemas-microsoft-com:vml" xmlns:wp14="http://schemas.microsoft.com/office/word/2010/wordprocessingDrawing" xmlns:wp="http://schemas.openxmlformats.org/drawingml/2006/wordprocessingDrawing" xmlns:w10="urn:schemas-microsoft-com:office:word" xmlns:w="http://schemas.openxmlformats.org/wordprocessingml/2006/main" xmlns:w14="http://schemas.microsoft.com/office/word/2010/wordml" xmlns:w15="http://schemas.microsoft.com/office/word/2012/wordml" xmlns:w16cex="http://schemas.microsoft.com/office/word/2018/wordml/cex" xmlns:w16cid="http://schemas.microsoft.com/office/word/2016/wordml/cid" xmlns:w16="http://schemas.microsoft.com/office/word/2018/wordml" xmlns:w16sdtdh="http://schemas.microsoft.com/office/word/2020/wordml/sdtdatahash" xmlns:w16se="http://schemas.microsoft.com/office/word/2015/wordml/symex" xmlns:wpg="http://schemas.microsoft.com/office/word/2010/wordprocessingGroup" xmlns:wpi="http://schemas.microsoft.com/office/word/2010/wordprocessingInk" xmlns:wne="http://schemas.microsoft.com/office/word/2006/wordml" xmlns:wps="http://schemas.microsoft.com/office/word/2010/wordprocessingShape" mc:Ignorable="w14 w15 w16se w16cid w16 w16cex w16sdtdh wp14">
   <w:abstractNum w:abstractNumId="0" w15:restartNumberingAfterBreak="0">
@@ -6807,6 +5863,95 @@
     </w:lvl>
   </w:abstractNum>
   <w:abstractNum w:abstractNumId="34" w15:restartNumberingAfterBreak="0">
+    <w:nsid w:val="6FCF2843"/>
+    <w:multiLevelType w:val="hybridMultilevel"/>
+    <w:tmpl w:val="5378790C"/>
+    <w:lvl w:ilvl="0" w:tplc="04090001">
+      <w:start w:val="1"/>
+      <w:numFmt w:val="bullet"/>
+      <w:lvlText w:val=""/>
+      <w:lvlJc w:val="left"/>
+      <w:pPr>
+        <w:ind w:left="720" w:hanging="360"/>
+      </w:pPr>
+      <w:rPr>
+        <w:rFonts w:ascii="Symbol" w:hAnsi="Symbol" w:hint="default"/>
+      </w:rPr>
+    </w:lvl>
+    <w:lvl w:ilvl="1" w:tplc="FFFFFFFF" w:tentative="1">
+      <w:start w:val="1"/>
+      <w:numFmt w:val="lowerLetter"/>
+      <w:lvlText w:val="%2."/>
+      <w:lvlJc w:val="left"/>
+      <w:pPr>
+        <w:ind w:left="1440" w:hanging="360"/>
+      </w:pPr>
+    </w:lvl>
+    <w:lvl w:ilvl="2" w:tplc="FFFFFFFF" w:tentative="1">
+      <w:start w:val="1"/>
+      <w:numFmt w:val="lowerRoman"/>
+      <w:lvlText w:val="%3."/>
+      <w:lvlJc w:val="right"/>
+      <w:pPr>
+        <w:ind w:left="2160" w:hanging="180"/>
+      </w:pPr>
+    </w:lvl>
+    <w:lvl w:ilvl="3" w:tplc="FFFFFFFF" w:tentative="1">
+      <w:start w:val="1"/>
+      <w:numFmt w:val="decimal"/>
+      <w:lvlText w:val="%4."/>
+      <w:lvlJc w:val="left"/>
+      <w:pPr>
+        <w:ind w:left="2880" w:hanging="360"/>
+      </w:pPr>
+    </w:lvl>
+    <w:lvl w:ilvl="4" w:tplc="FFFFFFFF" w:tentative="1">
+      <w:start w:val="1"/>
+      <w:numFmt w:val="lowerLetter"/>
+      <w:lvlText w:val="%5."/>
+      <w:lvlJc w:val="left"/>
+      <w:pPr>
+        <w:ind w:left="3600" w:hanging="360"/>
+      </w:pPr>
+    </w:lvl>
+    <w:lvl w:ilvl="5" w:tplc="FFFFFFFF" w:tentative="1">
+      <w:start w:val="1"/>
+      <w:numFmt w:val="lowerRoman"/>
+      <w:lvlText w:val="%6."/>
+      <w:lvlJc w:val="right"/>
+      <w:pPr>
+        <w:ind w:left="4320" w:hanging="180"/>
+      </w:pPr>
+    </w:lvl>
+    <w:lvl w:ilvl="6" w:tplc="FFFFFFFF" w:tentative="1">
+      <w:start w:val="1"/>
+      <w:numFmt w:val="decimal"/>
+      <w:lvlText w:val="%7."/>
+      <w:lvlJc w:val="left"/>
+      <w:pPr>
+        <w:ind w:left="5040" w:hanging="360"/>
+      </w:pPr>
+    </w:lvl>
+    <w:lvl w:ilvl="7" w:tplc="FFFFFFFF" w:tentative="1">
+      <w:start w:val="1"/>
+      <w:numFmt w:val="lowerLetter"/>
+      <w:lvlText w:val="%8."/>
+      <w:lvlJc w:val="left"/>
+      <w:pPr>
+        <w:ind w:left="5760" w:hanging="360"/>
+      </w:pPr>
+    </w:lvl>
+    <w:lvl w:ilvl="8" w:tplc="FFFFFFFF" w:tentative="1">
+      <w:start w:val="1"/>
+      <w:numFmt w:val="lowerRoman"/>
+      <w:lvlText w:val="%9."/>
+      <w:lvlJc w:val="right"/>
+      <w:pPr>
+        <w:ind w:left="6480" w:hanging="180"/>
+      </w:pPr>
+    </w:lvl>
+  </w:abstractNum>
+  <w:abstractNum w:abstractNumId="35" w15:restartNumberingAfterBreak="0">
     <w:nsid w:val="708C0C04"/>
     <w:multiLevelType w:val="hybridMultilevel"/>
     <w:tmpl w:val="4CC0F33A"/>
@@ -6919,7 +6064,7 @@
       </w:rPr>
     </w:lvl>
   </w:abstractNum>
-  <w:abstractNum w:abstractNumId="35" w15:restartNumberingAfterBreak="0">
+  <w:abstractNum w:abstractNumId="36" w15:restartNumberingAfterBreak="0">
     <w:nsid w:val="70BB1032"/>
     <w:multiLevelType w:val="hybridMultilevel"/>
     <w:tmpl w:val="F18AEC84"/>
@@ -7008,7 +6153,7 @@
       </w:pPr>
     </w:lvl>
   </w:abstractNum>
-  <w:abstractNum w:abstractNumId="36" w15:restartNumberingAfterBreak="0">
+  <w:abstractNum w:abstractNumId="37" w15:restartNumberingAfterBreak="0">
     <w:nsid w:val="72586637"/>
     <w:multiLevelType w:val="hybridMultilevel"/>
     <w:tmpl w:val="0FC67ED6"/>
@@ -7097,7 +6242,7 @@
       </w:pPr>
     </w:lvl>
   </w:abstractNum>
-  <w:abstractNum w:abstractNumId="37" w15:restartNumberingAfterBreak="0">
+  <w:abstractNum w:abstractNumId="38" w15:restartNumberingAfterBreak="0">
     <w:nsid w:val="79741814"/>
     <w:multiLevelType w:val="hybridMultilevel"/>
     <w:tmpl w:val="1C600332"/>
@@ -7213,7 +6358,7 @@
       </w:pPr>
     </w:lvl>
   </w:abstractNum>
-  <w:abstractNum w:abstractNumId="38" w15:restartNumberingAfterBreak="0">
+  <w:abstractNum w:abstractNumId="39" w15:restartNumberingAfterBreak="0">
     <w:nsid w:val="79C71279"/>
     <w:multiLevelType w:val="hybridMultilevel"/>
     <w:tmpl w:val="1B0630DA"/>
@@ -7329,7 +6474,7 @@
       </w:pPr>
     </w:lvl>
   </w:abstractNum>
-  <w:abstractNum w:abstractNumId="39" w15:restartNumberingAfterBreak="0">
+  <w:abstractNum w:abstractNumId="40" w15:restartNumberingAfterBreak="0">
     <w:nsid w:val="7A7E0AAA"/>
     <w:multiLevelType w:val="hybridMultilevel"/>
     <w:tmpl w:val="654806AA"/>
@@ -7442,7 +6587,7 @@
       </w:rPr>
     </w:lvl>
   </w:abstractNum>
-  <w:abstractNum w:abstractNumId="40" w15:restartNumberingAfterBreak="0">
+  <w:abstractNum w:abstractNumId="41" w15:restartNumberingAfterBreak="0">
     <w:nsid w:val="7FA811D7"/>
     <w:multiLevelType w:val="hybridMultilevel"/>
     <w:tmpl w:val="8D2ECA64"/>
@@ -7562,10 +6707,10 @@
     <w:abstractNumId w:val="13"/>
   </w:num>
   <w:num w:numId="3" w16cid:durableId="1441947354">
-    <w:abstractNumId w:val="37"/>
+    <w:abstractNumId w:val="38"/>
   </w:num>
   <w:num w:numId="4" w16cid:durableId="1076048783">
-    <w:abstractNumId w:val="38"/>
+    <w:abstractNumId w:val="39"/>
   </w:num>
   <w:num w:numId="5" w16cid:durableId="55983057">
     <w:abstractNumId w:val="20"/>
@@ -7574,7 +6719,7 @@
     <w:abstractNumId w:val="26"/>
   </w:num>
   <w:num w:numId="7" w16cid:durableId="1820688299">
-    <w:abstractNumId w:val="39"/>
+    <w:abstractNumId w:val="40"/>
   </w:num>
   <w:num w:numId="8" w16cid:durableId="2123643549">
     <w:abstractNumId w:val="15"/>
@@ -7589,7 +6734,7 @@
     <w:abstractNumId w:val="8"/>
   </w:num>
   <w:num w:numId="12" w16cid:durableId="1423454052">
-    <w:abstractNumId w:val="34"/>
+    <w:abstractNumId w:val="35"/>
   </w:num>
   <w:num w:numId="13" w16cid:durableId="2026396770">
     <w:abstractNumId w:val="10"/>
@@ -7601,7 +6746,7 @@
     <w:abstractNumId w:val="19"/>
   </w:num>
   <w:num w:numId="16" w16cid:durableId="1745107811">
-    <w:abstractNumId w:val="40"/>
+    <w:abstractNumId w:val="41"/>
   </w:num>
   <w:num w:numId="17" w16cid:durableId="1454321589">
     <w:abstractNumId w:val="2"/>
@@ -7727,7 +6872,7 @@
     <w:abstractNumId w:val="28"/>
   </w:num>
   <w:num w:numId="24" w16cid:durableId="922225916">
-    <w:abstractNumId w:val="35"/>
+    <w:abstractNumId w:val="36"/>
   </w:num>
   <w:num w:numId="25" w16cid:durableId="622619891">
     <w:abstractNumId w:val="3"/>
@@ -7736,7 +6881,7 @@
     <w:abstractNumId w:val="24"/>
   </w:num>
   <w:num w:numId="27" w16cid:durableId="187717828">
-    <w:abstractNumId w:val="36"/>
+    <w:abstractNumId w:val="37"/>
   </w:num>
   <w:num w:numId="28" w16cid:durableId="1184133663">
     <w:abstractNumId w:val="11"/>
@@ -7782,6 +6927,9 @@
   </w:num>
   <w:num w:numId="42" w16cid:durableId="976379522">
     <w:abstractNumId w:val="21"/>
+  </w:num>
+  <w:num w:numId="43" w16cid:durableId="1409575199">
+    <w:abstractNumId w:val="34"/>
   </w:num>
 </w:numbering>
 </file>
@@ -8447,6 +7595,28 @@
     <w:unhideWhenUsed/>
     <w:rsid w:val="00DC4FB9"/>
   </w:style>
+  <w:style w:type="character" w:styleId="Hyperlink">
+    <w:name w:val="Hyperlink"/>
+    <w:basedOn w:val="DefaultParagraphFont"/>
+    <w:unhideWhenUsed/>
+    <w:rsid w:val="000816CD"/>
+    <w:rPr>
+      <w:color w:val="0000FF" w:themeColor="hyperlink"/>
+      <w:u w:val="single"/>
+    </w:rPr>
+  </w:style>
+  <w:style w:type="character" w:styleId="UnresolvedMention">
+    <w:name w:val="Unresolved Mention"/>
+    <w:basedOn w:val="DefaultParagraphFont"/>
+    <w:uiPriority w:val="99"/>
+    <w:semiHidden/>
+    <w:unhideWhenUsed/>
+    <w:rsid w:val="000816CD"/>
+    <w:rPr>
+      <w:color w:val="605E5C"/>
+      <w:shd w:val="clear" w:color="auto" w:fill="E1DFDD"/>
+    </w:rPr>
+  </w:style>
 </w:styles>
 </file>
 

</xml_diff>